<commit_message>
jelszó bug javitás és doksi befejezés
</commit_message>
<xml_diff>
--- a/Dokumentáció.docx
+++ b/Dokumentáció.docx
@@ -5,15 +5,20 @@
     <w:p>
       <w:pPr>
         <w:pStyle w:val="Cm"/>
-        <w:jc w:val="center"/>
-      </w:pPr>
-      <w:r>
-        <w:t>KoliApp dokumentáció</w:t>
+      </w:pPr>
+      <w:proofErr w:type="spellStart"/>
+      <w:r>
+        <w:t>KoliApp</w:t>
+      </w:r>
+      <w:proofErr w:type="spellEnd"/>
+      <w:r>
+        <w:t xml:space="preserve"> dokumentáció</w:t>
       </w:r>
     </w:p>
     <w:p>
       <w:pPr>
         <w:pStyle w:val="Cmsor1"/>
+        <w:jc w:val="both"/>
       </w:pPr>
       <w:r>
         <w:t>Projekt ötlet</w:t>
@@ -22,12 +27,18 @@
     <w:p>
       <w:pPr>
         <w:pStyle w:val="Cmsor2"/>
-      </w:pPr>
+        <w:jc w:val="both"/>
+      </w:pPr>
+      <w:proofErr w:type="spellStart"/>
       <w:r>
         <w:t>KoliApp</w:t>
       </w:r>
-    </w:p>
-    <w:p>
+      <w:proofErr w:type="spellEnd"/>
+    </w:p>
+    <w:p>
+      <w:pPr>
+        <w:jc w:val="both"/>
+      </w:pPr>
       <w:r>
         <w:t>Egy webes alkalmazás, amely felületet biztosít kollégistáknak közérdekű információk kiírására és szobák foglalására, mint például mosókonyha, tanulószobák...</w:t>
       </w:r>
@@ -35,6 +46,7 @@
     <w:p>
       <w:pPr>
         <w:pStyle w:val="Cmsor2"/>
+        <w:jc w:val="both"/>
       </w:pPr>
       <w:r>
         <w:t>Fejlesztők</w:t>
@@ -47,13 +59,21 @@
           <w:ilvl w:val="0"/>
           <w:numId w:val="1"/>
         </w:numPr>
-      </w:pPr>
-      <w:r>
-        <w:t>Nervetti Viktor</w:t>
-      </w:r>
-      <w:r>
-        <w:t xml:space="preserve"> - frontent</w:t>
-      </w:r>
+        <w:jc w:val="both"/>
+      </w:pPr>
+      <w:proofErr w:type="spellStart"/>
+      <w:r>
+        <w:t>Nervetti</w:t>
+      </w:r>
+      <w:proofErr w:type="spellEnd"/>
+      <w:r>
+        <w:t xml:space="preserve"> Viktor - </w:t>
+      </w:r>
+      <w:proofErr w:type="spellStart"/>
+      <w:r>
+        <w:t>frontent</w:t>
+      </w:r>
+      <w:proofErr w:type="spellEnd"/>
     </w:p>
     <w:p>
       <w:pPr>
@@ -62,17 +82,16 @@
           <w:ilvl w:val="0"/>
           <w:numId w:val="1"/>
         </w:numPr>
-      </w:pPr>
-      <w:r>
-        <w:t>Reitter János</w:t>
-      </w:r>
-      <w:r>
-        <w:t xml:space="preserve"> - backend</w:t>
+        <w:jc w:val="both"/>
+      </w:pPr>
+      <w:r>
+        <w:t>Reitter János - backend</w:t>
       </w:r>
     </w:p>
     <w:p>
       <w:pPr>
         <w:pStyle w:val="Cmsor2"/>
+        <w:jc w:val="both"/>
       </w:pPr>
       <w:r>
         <w:t>Feladat funkcionális követelményei</w:t>
@@ -85,18 +104,10 @@
           <w:ilvl w:val="0"/>
           <w:numId w:val="2"/>
         </w:numPr>
-      </w:pPr>
-      <w:r>
-        <w:t xml:space="preserve">Főképernyő: </w:t>
-      </w:r>
-      <w:r>
-        <w:t>posztok</w:t>
-      </w:r>
-      <w:r>
-        <w:t xml:space="preserve"> megjelenítése</w:t>
-      </w:r>
-      <w:r>
-        <w:t>, posztokhoz kommentek hozzáfűzése</w:t>
+        <w:jc w:val="both"/>
+      </w:pPr>
+      <w:r>
+        <w:t>Főképernyő: posztok megjelenítése, posztokhoz kommentek hozzáfűzése</w:t>
       </w:r>
     </w:p>
     <w:p>
@@ -106,6 +117,7 @@
           <w:ilvl w:val="0"/>
           <w:numId w:val="2"/>
         </w:numPr>
+        <w:jc w:val="both"/>
       </w:pPr>
       <w:r>
         <w:t>Poszt rögzítés: poszt készítése a főképernyőre</w:t>
@@ -118,12 +130,10 @@
           <w:ilvl w:val="0"/>
           <w:numId w:val="2"/>
         </w:numPr>
-      </w:pPr>
-      <w:r>
-        <w:t>Szobafoglaló képernyő: szobafoglalás igény rögzítése</w:t>
-      </w:r>
-      <w:r>
-        <w:t xml:space="preserve"> (amiből poszt lesz szintén)</w:t>
+        <w:jc w:val="both"/>
+      </w:pPr>
+      <w:r>
+        <w:t>Szobafoglaló képernyő: szobafoglalás igény rögzítése (amiből poszt lesz szintén)</w:t>
       </w:r>
     </w:p>
     <w:p>
@@ -133,6 +143,7 @@
           <w:ilvl w:val="0"/>
           <w:numId w:val="2"/>
         </w:numPr>
+        <w:jc w:val="both"/>
       </w:pPr>
       <w:r>
         <w:t>Regisztrációs felület: regisztrálás</w:t>
@@ -145,6 +156,7 @@
           <w:ilvl w:val="0"/>
           <w:numId w:val="2"/>
         </w:numPr>
+        <w:jc w:val="both"/>
       </w:pPr>
       <w:r>
         <w:t>Bejelentkező felület: bejelentkezés</w:t>
@@ -153,6 +165,7 @@
     <w:p>
       <w:pPr>
         <w:pStyle w:val="Cmsor2"/>
+        <w:jc w:val="both"/>
       </w:pPr>
       <w:r>
         <w:t>Nem funkcionális követelmények</w:t>
@@ -165,12 +178,42 @@
           <w:ilvl w:val="0"/>
           <w:numId w:val="3"/>
         </w:numPr>
-      </w:pPr>
-      <w:r>
-        <w:t>Front end: Angular</w:t>
-      </w:r>
-      <w:r>
-        <w:t xml:space="preserve"> (angular material és bootstrap)</w:t>
+        <w:jc w:val="both"/>
+      </w:pPr>
+      <w:r>
+        <w:t xml:space="preserve">Front end: </w:t>
+      </w:r>
+      <w:proofErr w:type="spellStart"/>
+      <w:r>
+        <w:t>Angular</w:t>
+      </w:r>
+      <w:proofErr w:type="spellEnd"/>
+      <w:r>
+        <w:t xml:space="preserve"> (</w:t>
+      </w:r>
+      <w:proofErr w:type="spellStart"/>
+      <w:r>
+        <w:t>angular</w:t>
+      </w:r>
+      <w:proofErr w:type="spellEnd"/>
+      <w:r>
+        <w:t xml:space="preserve"> </w:t>
+      </w:r>
+      <w:proofErr w:type="spellStart"/>
+      <w:r>
+        <w:t>material</w:t>
+      </w:r>
+      <w:proofErr w:type="spellEnd"/>
+      <w:r>
+        <w:t xml:space="preserve"> és </w:t>
+      </w:r>
+      <w:proofErr w:type="spellStart"/>
+      <w:r>
+        <w:t>bootstrap</w:t>
+      </w:r>
+      <w:proofErr w:type="spellEnd"/>
+      <w:r>
+        <w:t>)</w:t>
       </w:r>
     </w:p>
     <w:p>
@@ -180,6 +223,7 @@
           <w:ilvl w:val="0"/>
           <w:numId w:val="3"/>
         </w:numPr>
+        <w:jc w:val="both"/>
       </w:pPr>
       <w:r>
         <w:t>Back end: Spring boot</w:t>
@@ -192,14 +236,21 @@
           <w:ilvl w:val="0"/>
           <w:numId w:val="3"/>
         </w:numPr>
-      </w:pPr>
-      <w:r>
-        <w:t>Adatbázis: MySQL</w:t>
-      </w:r>
+        <w:jc w:val="both"/>
+      </w:pPr>
+      <w:r>
+        <w:t xml:space="preserve">Adatbázis: </w:t>
+      </w:r>
+      <w:proofErr w:type="spellStart"/>
+      <w:r>
+        <w:t>MySQL</w:t>
+      </w:r>
+      <w:proofErr w:type="spellEnd"/>
     </w:p>
     <w:p>
       <w:pPr>
         <w:pStyle w:val="Cmsor2"/>
+        <w:jc w:val="both"/>
       </w:pPr>
       <w:r>
         <w:t>Szakterületi fogalom</w:t>
@@ -212,6 +263,7 @@
           <w:ilvl w:val="0"/>
           <w:numId w:val="4"/>
         </w:numPr>
+        <w:jc w:val="both"/>
       </w:pPr>
       <w:r>
         <w:t>REST API</w:t>
@@ -224,12 +276,39 @@
           <w:ilvl w:val="0"/>
           <w:numId w:val="4"/>
         </w:numPr>
-      </w:pPr>
-      <w:r>
-        <w:t>Authentication/Authorisation</w:t>
-      </w:r>
-      <w:r>
-        <w:t xml:space="preserve"> (spring security)</w:t>
+        <w:jc w:val="both"/>
+      </w:pPr>
+      <w:proofErr w:type="spellStart"/>
+      <w:r>
+        <w:t>Authentication</w:t>
+      </w:r>
+      <w:proofErr w:type="spellEnd"/>
+      <w:r>
+        <w:t>/</w:t>
+      </w:r>
+      <w:proofErr w:type="spellStart"/>
+      <w:r>
+        <w:t>Authorisation</w:t>
+      </w:r>
+      <w:proofErr w:type="spellEnd"/>
+      <w:r>
+        <w:t xml:space="preserve"> (</w:t>
+      </w:r>
+      <w:proofErr w:type="spellStart"/>
+      <w:r>
+        <w:t>spring</w:t>
+      </w:r>
+      <w:proofErr w:type="spellEnd"/>
+      <w:r>
+        <w:t xml:space="preserve"> </w:t>
+      </w:r>
+      <w:proofErr w:type="spellStart"/>
+      <w:r>
+        <w:t>security</w:t>
+      </w:r>
+      <w:proofErr w:type="spellEnd"/>
+      <w:r>
+        <w:t>)</w:t>
       </w:r>
     </w:p>
     <w:p>
@@ -239,6 +318,7 @@
           <w:ilvl w:val="0"/>
           <w:numId w:val="4"/>
         </w:numPr>
+        <w:jc w:val="both"/>
       </w:pPr>
       <w:r>
         <w:t>MVC</w:t>
@@ -251,10 +331,16 @@
           <w:ilvl w:val="0"/>
           <w:numId w:val="4"/>
         </w:numPr>
-      </w:pPr>
-      <w:r>
-        <w:t>map struct</w:t>
-      </w:r>
+        <w:jc w:val="both"/>
+      </w:pPr>
+      <w:r>
+        <w:t xml:space="preserve">map </w:t>
+      </w:r>
+      <w:proofErr w:type="spellStart"/>
+      <w:r>
+        <w:t>struct</w:t>
+      </w:r>
+      <w:proofErr w:type="spellEnd"/>
     </w:p>
     <w:p>
       <w:pPr>
@@ -263,6 +349,7 @@
           <w:ilvl w:val="0"/>
           <w:numId w:val="4"/>
         </w:numPr>
+        <w:jc w:val="both"/>
       </w:pPr>
       <w:r>
         <w:t>Testing</w:t>
@@ -271,6 +358,7 @@
     <w:p>
       <w:pPr>
         <w:pStyle w:val="Cmsor2"/>
+        <w:jc w:val="both"/>
       </w:pPr>
       <w:r>
         <w:t>Szerepkörök</w:t>
@@ -283,12 +371,15 @@
           <w:ilvl w:val="0"/>
           <w:numId w:val="5"/>
         </w:numPr>
-      </w:pPr>
-      <w:r>
-        <w:t xml:space="preserve">Admin: </w:t>
-      </w:r>
-      <w:r>
-        <w:t>bejegyzést tud törölni</w:t>
+        <w:jc w:val="both"/>
+      </w:pPr>
+      <w:proofErr w:type="spellStart"/>
+      <w:r>
+        <w:t>Admin</w:t>
+      </w:r>
+      <w:proofErr w:type="spellEnd"/>
+      <w:r>
+        <w:t>: bejegyzést tud törölni</w:t>
       </w:r>
     </w:p>
     <w:p>
@@ -298,15 +389,10 @@
           <w:ilvl w:val="0"/>
           <w:numId w:val="5"/>
         </w:numPr>
-      </w:pPr>
-      <w:r>
-        <w:t xml:space="preserve">Nem bejelentkezett felhasználó: </w:t>
-      </w:r>
-      <w:r>
-        <w:t>m</w:t>
-      </w:r>
-      <w:r>
-        <w:t>eg tudja nézni a felvett bejegyzéseket és foglalásokat</w:t>
+        <w:jc w:val="both"/>
+      </w:pPr>
+      <w:r>
+        <w:t>Nem bejelentkezett felhasználó: meg tudja nézni a felvett bejegyzéseket és foglalásokat</w:t>
       </w:r>
     </w:p>
     <w:p>
@@ -316,14 +402,24 @@
           <w:ilvl w:val="0"/>
           <w:numId w:val="5"/>
         </w:numPr>
-      </w:pPr>
-      <w:r>
-        <w:t>Bejelentkezett felhasználó: Tud létrehozni bejegyzéseket, kommentelni kész bejegyzésekhez, és szobát foglalni</w:t>
+        <w:jc w:val="both"/>
+      </w:pPr>
+      <w:r>
+        <w:t xml:space="preserve">Bejelentkezett felhasználó: Tud létrehozni bejegyzéseket, </w:t>
+      </w:r>
+      <w:proofErr w:type="spellStart"/>
+      <w:r>
+        <w:t>kommentelni</w:t>
+      </w:r>
+      <w:proofErr w:type="spellEnd"/>
+      <w:r>
+        <w:t xml:space="preserve"> kész bejegyzésekhez, és szobát foglalni</w:t>
       </w:r>
     </w:p>
     <w:p>
       <w:pPr>
         <w:pStyle w:val="Cmsor1"/>
+        <w:jc w:val="both"/>
       </w:pPr>
       <w:r>
         <w:t>Backend megvalósítása</w:t>
@@ -332,6 +428,7 @@
     <w:p>
       <w:pPr>
         <w:pStyle w:val="Cmsor2"/>
+        <w:jc w:val="both"/>
       </w:pPr>
       <w:r>
         <w:t>Fejlesztői környezet bemutatása</w:t>
@@ -344,10 +441,29 @@
           <w:ilvl w:val="0"/>
           <w:numId w:val="6"/>
         </w:numPr>
-      </w:pPr>
-      <w:r>
-        <w:t>Eclipse IDE for Enterprise Java Developers</w:t>
-      </w:r>
+        <w:jc w:val="both"/>
+      </w:pPr>
+      <w:proofErr w:type="spellStart"/>
+      <w:r>
+        <w:t>Eclipse</w:t>
+      </w:r>
+      <w:proofErr w:type="spellEnd"/>
+      <w:r>
+        <w:t xml:space="preserve"> IDE </w:t>
+      </w:r>
+      <w:proofErr w:type="spellStart"/>
+      <w:r>
+        <w:t>for</w:t>
+      </w:r>
+      <w:proofErr w:type="spellEnd"/>
+      <w:r>
+        <w:t xml:space="preserve"> Enterprise Java </w:t>
+      </w:r>
+      <w:proofErr w:type="spellStart"/>
+      <w:r>
+        <w:t>Developers</w:t>
+      </w:r>
+      <w:proofErr w:type="spellEnd"/>
       <w:r>
         <w:t xml:space="preserve"> </w:t>
       </w:r>
@@ -363,8 +479,10 @@
     <w:p>
       <w:pPr>
         <w:pStyle w:val="Cmsor2"/>
-      </w:pPr>
-      <w:r>
+        <w:jc w:val="both"/>
+      </w:pPr>
+      <w:r>
+        <w:lastRenderedPageBreak/>
         <w:t>Felhasznált technológiák</w:t>
       </w:r>
     </w:p>
@@ -375,9 +493,15 @@
           <w:ilvl w:val="0"/>
           <w:numId w:val="6"/>
         </w:numPr>
-      </w:pPr>
-      <w:r>
-        <w:t>Maven Project</w:t>
+        <w:jc w:val="both"/>
+      </w:pPr>
+      <w:proofErr w:type="spellStart"/>
+      <w:r>
+        <w:t>Maven</w:t>
+      </w:r>
+      <w:proofErr w:type="spellEnd"/>
+      <w:r>
+        <w:t xml:space="preserve"> Project</w:t>
       </w:r>
     </w:p>
     <w:p>
@@ -387,6 +511,7 @@
           <w:ilvl w:val="0"/>
           <w:numId w:val="6"/>
         </w:numPr>
+        <w:jc w:val="both"/>
       </w:pPr>
       <w:r>
         <w:t>Spring boot</w:t>
@@ -399,6 +524,7 @@
           <w:ilvl w:val="0"/>
           <w:numId w:val="6"/>
         </w:numPr>
+        <w:jc w:val="both"/>
       </w:pPr>
       <w:r>
         <w:t>Lombok</w:t>
@@ -411,6 +537,7 @@
           <w:ilvl w:val="0"/>
           <w:numId w:val="6"/>
         </w:numPr>
+        <w:jc w:val="both"/>
       </w:pPr>
       <w:r>
         <w:t>JWT</w:t>
@@ -423,10 +550,13 @@
           <w:ilvl w:val="0"/>
           <w:numId w:val="6"/>
         </w:numPr>
-      </w:pPr>
+        <w:jc w:val="both"/>
+      </w:pPr>
+      <w:proofErr w:type="spellStart"/>
       <w:r>
         <w:t>Refreshtoken</w:t>
       </w:r>
+      <w:proofErr w:type="spellEnd"/>
     </w:p>
     <w:p>
       <w:pPr>
@@ -435,9 +565,9 @@
           <w:ilvl w:val="0"/>
           <w:numId w:val="6"/>
         </w:numPr>
-      </w:pPr>
-      <w:r>
-        <w:lastRenderedPageBreak/>
+        <w:jc w:val="both"/>
+      </w:pPr>
+      <w:r>
         <w:t>Rest API</w:t>
       </w:r>
     </w:p>
@@ -448,10 +578,16 @@
           <w:ilvl w:val="0"/>
           <w:numId w:val="6"/>
         </w:numPr>
-      </w:pPr>
-      <w:r>
-        <w:t>Spring Security</w:t>
-      </w:r>
+        <w:jc w:val="both"/>
+      </w:pPr>
+      <w:r>
+        <w:t xml:space="preserve">Spring </w:t>
+      </w:r>
+      <w:proofErr w:type="spellStart"/>
+      <w:r>
+        <w:t>Security</w:t>
+      </w:r>
+      <w:proofErr w:type="spellEnd"/>
     </w:p>
     <w:p>
       <w:pPr>
@@ -460,14 +596,21 @@
           <w:ilvl w:val="0"/>
           <w:numId w:val="6"/>
         </w:numPr>
-      </w:pPr>
-      <w:r>
-        <w:t>map struct</w:t>
-      </w:r>
+        <w:jc w:val="both"/>
+      </w:pPr>
+      <w:r>
+        <w:t xml:space="preserve">map </w:t>
+      </w:r>
+      <w:proofErr w:type="spellStart"/>
+      <w:r>
+        <w:t>struct</w:t>
+      </w:r>
+      <w:proofErr w:type="spellEnd"/>
     </w:p>
     <w:p>
       <w:pPr>
         <w:pStyle w:val="Cmsor2"/>
+        <w:jc w:val="both"/>
       </w:pPr>
       <w:r>
         <w:t>Adatbázis terv</w:t>
@@ -475,6 +618,7 @@
     </w:p>
     <w:p>
       <w:pPr>
+        <w:jc w:val="both"/>
         <w:rPr>
           <w:noProof/>
         </w:rPr>
@@ -501,7 +645,7 @@
                     </pic:cNvPicPr>
                   </pic:nvPicPr>
                   <pic:blipFill rotWithShape="1">
-                    <a:blip r:embed="rId7">
+                    <a:blip r:embed="rId8">
                       <a:extLst>
                         <a:ext uri="{28A0092B-C50C-407E-A947-70E740481C1C}">
                           <a14:useLocalDpi xmlns:a14="http://schemas.microsoft.com/office/drawing/2010/main" val="0"/>
@@ -538,6 +682,7 @@
     </w:p>
     <w:p>
       <w:pPr>
+        <w:jc w:val="both"/>
         <w:rPr>
           <w:noProof/>
         </w:rPr>
@@ -546,6 +691,7 @@
     <w:p>
       <w:pPr>
         <w:pStyle w:val="Cmsor2"/>
+        <w:jc w:val="both"/>
       </w:pPr>
       <w:r>
         <w:t>Alkalmazás könyvtárstruktúra</w:t>
@@ -558,10 +704,13 @@
           <w:ilvl w:val="0"/>
           <w:numId w:val="7"/>
         </w:numPr>
-      </w:pPr>
+        <w:jc w:val="both"/>
+      </w:pPr>
+      <w:proofErr w:type="spellStart"/>
       <w:r>
         <w:t>KoliApp</w:t>
       </w:r>
+      <w:proofErr w:type="spellEnd"/>
     </w:p>
     <w:p>
       <w:pPr>
@@ -570,10 +719,13 @@
           <w:ilvl w:val="1"/>
           <w:numId w:val="7"/>
         </w:numPr>
-      </w:pPr>
+        <w:jc w:val="both"/>
+      </w:pPr>
+      <w:proofErr w:type="spellStart"/>
       <w:r>
         <w:t>controller</w:t>
       </w:r>
+      <w:proofErr w:type="spellEnd"/>
       <w:r>
         <w:t>: végpontok</w:t>
       </w:r>
@@ -585,12 +737,15 @@
           <w:ilvl w:val="1"/>
           <w:numId w:val="7"/>
         </w:numPr>
-      </w:pPr>
-      <w:r>
-        <w:t>entit</w:t>
-      </w:r>
-      <w:r>
-        <w:t>y: adatbázis entitások</w:t>
+        <w:jc w:val="both"/>
+      </w:pPr>
+      <w:proofErr w:type="spellStart"/>
+      <w:r>
+        <w:t>entity</w:t>
+      </w:r>
+      <w:proofErr w:type="spellEnd"/>
+      <w:r>
+        <w:t>: adatbázis entitások</w:t>
       </w:r>
     </w:p>
     <w:p>
@@ -600,13 +755,21 @@
           <w:ilvl w:val="1"/>
           <w:numId w:val="7"/>
         </w:numPr>
-      </w:pPr>
-      <w:r>
-        <w:t>repositor</w:t>
-      </w:r>
-      <w:r>
-        <w:t>y: entitásokhoz tartozó repositoryk</w:t>
-      </w:r>
+        <w:jc w:val="both"/>
+      </w:pPr>
+      <w:proofErr w:type="spellStart"/>
+      <w:r>
+        <w:t>repository</w:t>
+      </w:r>
+      <w:proofErr w:type="spellEnd"/>
+      <w:r>
+        <w:t xml:space="preserve">: entitásokhoz tartozó </w:t>
+      </w:r>
+      <w:proofErr w:type="spellStart"/>
+      <w:r>
+        <w:t>repositoryk</w:t>
+      </w:r>
+      <w:proofErr w:type="spellEnd"/>
     </w:p>
     <w:p>
       <w:pPr>
@@ -615,16 +778,29 @@
           <w:ilvl w:val="1"/>
           <w:numId w:val="7"/>
         </w:numPr>
-      </w:pPr>
+        <w:jc w:val="both"/>
+      </w:pPr>
+      <w:proofErr w:type="spellStart"/>
       <w:r>
         <w:t>security</w:t>
       </w:r>
+      <w:proofErr w:type="spellEnd"/>
       <w:r>
         <w:t xml:space="preserve">: </w:t>
       </w:r>
-      <w:r>
-        <w:t>autentikáció és autorizáció</w:t>
-      </w:r>
+      <w:proofErr w:type="spellStart"/>
+      <w:r>
+        <w:t>autentikáció</w:t>
+      </w:r>
+      <w:proofErr w:type="spellEnd"/>
+      <w:r>
+        <w:t xml:space="preserve"> és </w:t>
+      </w:r>
+      <w:proofErr w:type="spellStart"/>
+      <w:r>
+        <w:t>autorizáció</w:t>
+      </w:r>
+      <w:proofErr w:type="spellEnd"/>
     </w:p>
     <w:p>
       <w:pPr>
@@ -633,12 +809,23 @@
           <w:ilvl w:val="1"/>
           <w:numId w:val="7"/>
         </w:numPr>
-      </w:pPr>
+        <w:jc w:val="both"/>
+      </w:pPr>
+      <w:proofErr w:type="spellStart"/>
       <w:r>
         <w:t>exception</w:t>
       </w:r>
-      <w:r>
-        <w:t>: KoliAppException implementálása</w:t>
+      <w:proofErr w:type="spellEnd"/>
+      <w:r>
+        <w:t xml:space="preserve">: </w:t>
+      </w:r>
+      <w:proofErr w:type="spellStart"/>
+      <w:r>
+        <w:t>KoliAppException</w:t>
+      </w:r>
+      <w:proofErr w:type="spellEnd"/>
+      <w:r>
+        <w:t xml:space="preserve"> implementálása</w:t>
       </w:r>
     </w:p>
     <w:p>
@@ -648,12 +835,21 @@
           <w:ilvl w:val="1"/>
           <w:numId w:val="7"/>
         </w:numPr>
+        <w:jc w:val="both"/>
       </w:pPr>
       <w:r>
         <w:t>mapper</w:t>
       </w:r>
       <w:r>
-        <w:t>: dto és entitások közötti mapper interfészek</w:t>
+        <w:t xml:space="preserve">: </w:t>
+      </w:r>
+      <w:proofErr w:type="spellStart"/>
+      <w:r>
+        <w:t>dto</w:t>
+      </w:r>
+      <w:proofErr w:type="spellEnd"/>
+      <w:r>
+        <w:t xml:space="preserve"> és entitások közötti mapper interfészek</w:t>
       </w:r>
     </w:p>
     <w:p>
@@ -663,6 +859,7 @@
           <w:ilvl w:val="1"/>
           <w:numId w:val="7"/>
         </w:numPr>
+        <w:jc w:val="both"/>
       </w:pPr>
       <w:r>
         <w:t>service</w:t>
@@ -678,17 +875,45 @@
           <w:ilvl w:val="1"/>
           <w:numId w:val="7"/>
         </w:numPr>
-      </w:pPr>
+        <w:jc w:val="both"/>
+      </w:pPr>
+      <w:proofErr w:type="spellStart"/>
       <w:r>
         <w:t>dto</w:t>
       </w:r>
-      <w:r>
-        <w:t xml:space="preserve">: data transfer object </w:t>
+      <w:proofErr w:type="spellEnd"/>
+      <w:r>
+        <w:t xml:space="preserve">: </w:t>
+      </w:r>
+      <w:proofErr w:type="spellStart"/>
+      <w:r>
+        <w:t>data</w:t>
+      </w:r>
+      <w:proofErr w:type="spellEnd"/>
+      <w:r>
+        <w:t xml:space="preserve"> </w:t>
+      </w:r>
+      <w:proofErr w:type="spellStart"/>
+      <w:r>
+        <w:t>transfer</w:t>
+      </w:r>
+      <w:proofErr w:type="spellEnd"/>
+      <w:r>
+        <w:t xml:space="preserve"> </w:t>
+      </w:r>
+      <w:proofErr w:type="spellStart"/>
+      <w:r>
+        <w:t>object</w:t>
+      </w:r>
+      <w:proofErr w:type="spellEnd"/>
+      <w:r>
+        <w:t xml:space="preserve"> </w:t>
       </w:r>
     </w:p>
     <w:p>
       <w:pPr>
         <w:pStyle w:val="Cmsor2"/>
+        <w:jc w:val="both"/>
       </w:pPr>
       <w:r>
         <w:t>Végpont-tervek</w:t>
@@ -701,10 +926,16 @@
           <w:ilvl w:val="0"/>
           <w:numId w:val="7"/>
         </w:numPr>
-      </w:pPr>
-      <w:r>
-        <w:t>/auth</w:t>
-      </w:r>
+        <w:jc w:val="both"/>
+      </w:pPr>
+      <w:r>
+        <w:t>/</w:t>
+      </w:r>
+      <w:proofErr w:type="spellStart"/>
+      <w:r>
+        <w:t>auth</w:t>
+      </w:r>
+      <w:proofErr w:type="spellEnd"/>
     </w:p>
     <w:p>
       <w:pPr>
@@ -713,9 +944,19 @@
           <w:ilvl w:val="1"/>
           <w:numId w:val="7"/>
         </w:numPr>
-      </w:pPr>
-      <w:r>
-        <w:t>/signup – regisztráció (POS)</w:t>
+        <w:jc w:val="both"/>
+      </w:pPr>
+      <w:r>
+        <w:lastRenderedPageBreak/>
+        <w:t>/</w:t>
+      </w:r>
+      <w:proofErr w:type="spellStart"/>
+      <w:r>
+        <w:t>signup</w:t>
+      </w:r>
+      <w:proofErr w:type="spellEnd"/>
+      <w:r>
+        <w:t xml:space="preserve"> – regisztráció (POS)</w:t>
       </w:r>
     </w:p>
     <w:p>
@@ -725,12 +966,10 @@
           <w:ilvl w:val="1"/>
           <w:numId w:val="7"/>
         </w:numPr>
-      </w:pPr>
-      <w:r>
-        <w:t xml:space="preserve">/login – bejelentkezés </w:t>
-      </w:r>
-      <w:r>
-        <w:t>(POS)</w:t>
+        <w:jc w:val="both"/>
+      </w:pPr>
+      <w:r>
+        <w:t>/login – bejelentkezés (POS)</w:t>
       </w:r>
     </w:p>
     <w:p>
@@ -740,12 +979,34 @@
           <w:ilvl w:val="1"/>
           <w:numId w:val="7"/>
         </w:numPr>
-      </w:pPr>
-      <w:r>
-        <w:t xml:space="preserve">/refresh/token – új refreshtoken kiosztás </w:t>
-      </w:r>
-      <w:r>
-        <w:t>(POS)</w:t>
+        <w:jc w:val="both"/>
+      </w:pPr>
+      <w:r>
+        <w:t>/</w:t>
+      </w:r>
+      <w:proofErr w:type="spellStart"/>
+      <w:r>
+        <w:t>refresh</w:t>
+      </w:r>
+      <w:proofErr w:type="spellEnd"/>
+      <w:r>
+        <w:t>/</w:t>
+      </w:r>
+      <w:proofErr w:type="spellStart"/>
+      <w:r>
+        <w:t>token</w:t>
+      </w:r>
+      <w:proofErr w:type="spellEnd"/>
+      <w:r>
+        <w:t xml:space="preserve"> – új </w:t>
+      </w:r>
+      <w:proofErr w:type="spellStart"/>
+      <w:r>
+        <w:t>refreshtoken</w:t>
+      </w:r>
+      <w:proofErr w:type="spellEnd"/>
+      <w:r>
+        <w:t xml:space="preserve"> kiosztás (POS)</w:t>
       </w:r>
     </w:p>
     <w:p>
@@ -755,24 +1016,10 @@
           <w:ilvl w:val="1"/>
           <w:numId w:val="7"/>
         </w:numPr>
-      </w:pPr>
-      <w:r>
-        <w:t xml:space="preserve">/logout – kijelentkezés </w:t>
-      </w:r>
-      <w:r>
-        <w:t>(POS)</w:t>
-      </w:r>
-    </w:p>
-    <w:p>
-      <w:pPr>
-        <w:pStyle w:val="Listaszerbekezds"/>
-        <w:numPr>
-          <w:ilvl w:val="0"/>
-          <w:numId w:val="7"/>
-        </w:numPr>
-      </w:pPr>
-      <w:r>
-        <w:t>/post</w:t>
+        <w:jc w:val="both"/>
+      </w:pPr>
+      <w:r>
+        <w:t>/logout – kijelentkezés (POS)</w:t>
       </w:r>
     </w:p>
     <w:p>
@@ -782,9 +1029,39 @@
           <w:ilvl w:val="1"/>
           <w:numId w:val="7"/>
         </w:numPr>
-      </w:pPr>
-      <w:r>
-        <w:t>/ - összes poszt lekérése (GET)</w:t>
+        <w:jc w:val="both"/>
+      </w:pPr>
+      <w:r>
+        <w:t>/</w:t>
+      </w:r>
+      <w:proofErr w:type="spellStart"/>
+      <w:r>
+        <w:t>password</w:t>
+      </w:r>
+      <w:proofErr w:type="spellEnd"/>
+      <w:r>
+        <w:t>/</w:t>
+      </w:r>
+      <w:proofErr w:type="spellStart"/>
+      <w:r>
+        <w:t>change</w:t>
+      </w:r>
+      <w:proofErr w:type="spellEnd"/>
+      <w:r>
+        <w:t xml:space="preserve"> – jelszó módosítás (POST)</w:t>
+      </w:r>
+    </w:p>
+    <w:p>
+      <w:pPr>
+        <w:pStyle w:val="Listaszerbekezds"/>
+        <w:numPr>
+          <w:ilvl w:val="0"/>
+          <w:numId w:val="7"/>
+        </w:numPr>
+        <w:jc w:val="both"/>
+      </w:pPr>
+      <w:r>
+        <w:t>/post</w:t>
       </w:r>
     </w:p>
     <w:p>
@@ -794,10 +1071,10 @@
           <w:ilvl w:val="1"/>
           <w:numId w:val="7"/>
         </w:numPr>
-      </w:pPr>
-      <w:r>
-        <w:lastRenderedPageBreak/>
-        <w:t>/ - poszt készítése (POST)</w:t>
+        <w:jc w:val="both"/>
+      </w:pPr>
+      <w:r>
+        <w:t>/ - összes poszt lekérése (GET)</w:t>
       </w:r>
     </w:p>
     <w:p>
@@ -807,9 +1084,10 @@
           <w:ilvl w:val="1"/>
           <w:numId w:val="7"/>
         </w:numPr>
-      </w:pPr>
-      <w:r>
-        <w:t>/schedule – szobafoglalásból készűlő pszt (POST)</w:t>
+        <w:jc w:val="both"/>
+      </w:pPr>
+      <w:r>
+        <w:t>/ - poszt készítése (POST)</w:t>
       </w:r>
     </w:p>
     <w:p>
@@ -819,9 +1097,26 @@
           <w:ilvl w:val="1"/>
           <w:numId w:val="7"/>
         </w:numPr>
-      </w:pPr>
-      <w:r>
-        <w:t>/like – poszt lájkolása (POST)</w:t>
+        <w:jc w:val="both"/>
+      </w:pPr>
+      <w:r>
+        <w:t>/</w:t>
+      </w:r>
+      <w:proofErr w:type="spellStart"/>
+      <w:r>
+        <w:t>schedule</w:t>
+      </w:r>
+      <w:proofErr w:type="spellEnd"/>
+      <w:r>
+        <w:t xml:space="preserve"> – szobafoglalásból </w:t>
+      </w:r>
+      <w:proofErr w:type="spellStart"/>
+      <w:r>
+        <w:t>készűlő</w:t>
+      </w:r>
+      <w:proofErr w:type="spellEnd"/>
+      <w:r>
+        <w:t xml:space="preserve"> pszt (POST)</w:t>
       </w:r>
     </w:p>
     <w:p>
@@ -831,21 +1126,10 @@
           <w:ilvl w:val="1"/>
           <w:numId w:val="7"/>
         </w:numPr>
-      </w:pPr>
-      <w:r>
-        <w:t>/archive – adott poszt archiválása/törlése (POSt)</w:t>
-      </w:r>
-    </w:p>
-    <w:p>
-      <w:pPr>
-        <w:pStyle w:val="Listaszerbekezds"/>
-        <w:numPr>
-          <w:ilvl w:val="0"/>
-          <w:numId w:val="7"/>
-        </w:numPr>
-      </w:pPr>
-      <w:r>
-        <w:t>/comment</w:t>
+        <w:jc w:val="both"/>
+      </w:pPr>
+      <w:r>
+        <w:t>/like – poszt lájkolása (POST)</w:t>
       </w:r>
     </w:p>
     <w:p>
@@ -855,21 +1139,24 @@
           <w:ilvl w:val="1"/>
           <w:numId w:val="7"/>
         </w:numPr>
-      </w:pPr>
-      <w:r>
-        <w:t>/ - komment beszúrása (POST)</w:t>
-      </w:r>
-    </w:p>
-    <w:p>
-      <w:pPr>
-        <w:pStyle w:val="Listaszerbekezds"/>
-        <w:numPr>
-          <w:ilvl w:val="0"/>
-          <w:numId w:val="7"/>
-        </w:numPr>
-      </w:pPr>
-      <w:r>
-        <w:t>/room</w:t>
+        <w:jc w:val="both"/>
+      </w:pPr>
+      <w:r>
+        <w:t>/</w:t>
+      </w:r>
+      <w:proofErr w:type="spellStart"/>
+      <w:r>
+        <w:t>archive</w:t>
+      </w:r>
+      <w:proofErr w:type="spellEnd"/>
+      <w:r>
+        <w:t xml:space="preserve"> – adott poszt archiválása/törlése (POS</w:t>
+      </w:r>
+      <w:r>
+        <w:t>T</w:t>
+      </w:r>
+      <w:r>
+        <w:t>)</w:t>
       </w:r>
     </w:p>
     <w:p>
@@ -879,9 +1166,18 @@
           <w:ilvl w:val="1"/>
           <w:numId w:val="7"/>
         </w:numPr>
-      </w:pPr>
-      <w:r>
-        <w:t>/ - összes szoba lekérése (GET)</w:t>
+        <w:jc w:val="both"/>
+      </w:pPr>
+      <w:r>
+        <w:t>/</w:t>
+      </w:r>
+      <w:proofErr w:type="spellStart"/>
+      <w:r>
+        <w:t>liked</w:t>
+      </w:r>
+      <w:proofErr w:type="spellEnd"/>
+      <w:r>
+        <w:t xml:space="preserve"> – adott poszt lájkolta-e az aktuális felhasználó (POST)</w:t>
       </w:r>
     </w:p>
     <w:p>
@@ -891,9 +1187,10 @@
           <w:ilvl w:val="0"/>
           <w:numId w:val="7"/>
         </w:numPr>
-      </w:pPr>
-      <w:r>
-        <w:t>/schedule</w:t>
+        <w:jc w:val="both"/>
+      </w:pPr>
+      <w:r>
+        <w:t>/comment</w:t>
       </w:r>
     </w:p>
     <w:p>
@@ -903,10 +1200,29 @@
           <w:ilvl w:val="1"/>
           <w:numId w:val="7"/>
         </w:numPr>
-      </w:pPr>
-      <w:r>
-        <w:t>/ - szobafoglalás rögzítése (POST)</w:t>
-      </w:r>
+        <w:jc w:val="both"/>
+      </w:pPr>
+      <w:r>
+        <w:t>/ - komment beszúrása (POST)</w:t>
+      </w:r>
+    </w:p>
+    <w:p>
+      <w:pPr>
+        <w:pStyle w:val="Listaszerbekezds"/>
+        <w:numPr>
+          <w:ilvl w:val="0"/>
+          <w:numId w:val="7"/>
+        </w:numPr>
+        <w:jc w:val="both"/>
+      </w:pPr>
+      <w:r>
+        <w:t>/</w:t>
+      </w:r>
+      <w:proofErr w:type="spellStart"/>
+      <w:r>
+        <w:t>room</w:t>
+      </w:r>
+      <w:proofErr w:type="spellEnd"/>
     </w:p>
     <w:p>
       <w:pPr>
@@ -915,171 +1231,1220 @@
           <w:ilvl w:val="1"/>
           <w:numId w:val="7"/>
         </w:numPr>
-      </w:pPr>
-      <w:r>
-        <w:t>/check</w:t>
-      </w:r>
+        <w:jc w:val="both"/>
+      </w:pPr>
+      <w:r>
+        <w:t>/ - összes szoba lekérése (GET)</w:t>
+      </w:r>
+    </w:p>
+    <w:p>
+      <w:pPr>
+        <w:pStyle w:val="Listaszerbekezds"/>
+        <w:numPr>
+          <w:ilvl w:val="0"/>
+          <w:numId w:val="7"/>
+        </w:numPr>
+        <w:jc w:val="both"/>
+      </w:pPr>
+      <w:r>
+        <w:t>/</w:t>
+      </w:r>
+      <w:proofErr w:type="spellStart"/>
+      <w:r>
+        <w:t>schedule</w:t>
+      </w:r>
+      <w:proofErr w:type="spellEnd"/>
+    </w:p>
+    <w:p>
+      <w:pPr>
+        <w:pStyle w:val="Listaszerbekezds"/>
+        <w:numPr>
+          <w:ilvl w:val="1"/>
+          <w:numId w:val="7"/>
+        </w:numPr>
+        <w:jc w:val="both"/>
+      </w:pPr>
+      <w:r>
+        <w:t>/ - szobafoglalás rögzítése (POST)</w:t>
+      </w:r>
+    </w:p>
+    <w:p>
+      <w:pPr>
+        <w:pStyle w:val="Listaszerbekezds"/>
+        <w:numPr>
+          <w:ilvl w:val="1"/>
+          <w:numId w:val="7"/>
+        </w:numPr>
+        <w:jc w:val="both"/>
+      </w:pPr>
+      <w:r>
+        <w:t>/</w:t>
+      </w:r>
+      <w:proofErr w:type="spellStart"/>
+      <w:r>
+        <w:t>check</w:t>
+      </w:r>
+      <w:proofErr w:type="spellEnd"/>
       <w:r>
         <w:t xml:space="preserve"> – szobafoglalás előtti időintervallum vizsgálat</w:t>
       </w:r>
     </w:p>
+    <w:p>
+      <w:pPr>
+        <w:jc w:val="both"/>
+      </w:pPr>
+    </w:p>
+    <w:p>
+      <w:pPr>
+        <w:pStyle w:val="Cmsor1"/>
+        <w:jc w:val="both"/>
+      </w:pPr>
+      <w:r>
+        <w:t>Egy végpont részletezése</w:t>
+      </w:r>
+    </w:p>
+    <w:p>
+      <w:pPr>
+        <w:jc w:val="both"/>
+      </w:pPr>
+      <w:r>
+        <w:t>Poszt készítésének részletezése:</w:t>
+      </w:r>
+    </w:p>
+    <w:p>
+      <w:pPr>
+        <w:pStyle w:val="Listaszerbekezds"/>
+        <w:numPr>
+          <w:ilvl w:val="0"/>
+          <w:numId w:val="9"/>
+        </w:numPr>
+        <w:jc w:val="both"/>
+      </w:pPr>
+      <w:r>
+        <w:t xml:space="preserve">Kliensoldalon az összerakott </w:t>
+      </w:r>
+      <w:proofErr w:type="spellStart"/>
+      <w:r>
+        <w:t>PostCreateDto</w:t>
+      </w:r>
+      <w:proofErr w:type="spellEnd"/>
+      <w:r>
+        <w:t xml:space="preserve"> entitást elküldi a backend részére.</w:t>
+      </w:r>
+    </w:p>
+    <w:p>
+      <w:pPr>
+        <w:pStyle w:val="Listaszerbekezds"/>
+        <w:numPr>
+          <w:ilvl w:val="0"/>
+          <w:numId w:val="9"/>
+        </w:numPr>
+        <w:jc w:val="both"/>
+      </w:pPr>
+      <w:r>
+        <w:t xml:space="preserve">Backend a service </w:t>
+      </w:r>
+      <w:proofErr w:type="spellStart"/>
+      <w:r>
+        <w:t>layeren</w:t>
+      </w:r>
+      <w:proofErr w:type="spellEnd"/>
+      <w:r>
+        <w:t xml:space="preserve"> a </w:t>
+      </w:r>
+      <w:proofErr w:type="spellStart"/>
+      <w:r>
+        <w:t>PostCreateDto-ból</w:t>
+      </w:r>
+      <w:proofErr w:type="spellEnd"/>
+      <w:r>
+        <w:t xml:space="preserve"> a </w:t>
+      </w:r>
+      <w:proofErr w:type="spellStart"/>
+      <w:r>
+        <w:t>PostMapper</w:t>
+      </w:r>
+      <w:proofErr w:type="spellEnd"/>
+      <w:r>
+        <w:t xml:space="preserve"> osztály segítségével előállítja a Post entitást.</w:t>
+      </w:r>
+    </w:p>
+    <w:p>
+      <w:pPr>
+        <w:pStyle w:val="Listaszerbekezds"/>
+        <w:numPr>
+          <w:ilvl w:val="0"/>
+          <w:numId w:val="9"/>
+        </w:numPr>
+        <w:jc w:val="both"/>
+      </w:pPr>
+      <w:r>
+        <w:t xml:space="preserve">A poszt entitás a </w:t>
+      </w:r>
+      <w:r>
+        <w:t>p</w:t>
+      </w:r>
+      <w:r>
+        <w:t xml:space="preserve">oszt </w:t>
+      </w:r>
+      <w:proofErr w:type="spellStart"/>
+      <w:r>
+        <w:t>respository</w:t>
+      </w:r>
+      <w:proofErr w:type="spellEnd"/>
+      <w:r>
+        <w:t xml:space="preserve"> segítségével kap egy egyedi azonosítót és elmenti az adatbázisba.</w:t>
+      </w:r>
+    </w:p>
+    <w:p>
+      <w:pPr>
+        <w:pStyle w:val="Listaszerbekezds"/>
+        <w:numPr>
+          <w:ilvl w:val="0"/>
+          <w:numId w:val="9"/>
+        </w:numPr>
+        <w:jc w:val="both"/>
+      </w:pPr>
+      <w:r>
+        <w:t>A létrehozott és elmentett poszt entitást visszaküldi a backend a kliensoldalnak.</w:t>
+      </w:r>
+    </w:p>
+    <w:p>
+      <w:pPr>
+        <w:pStyle w:val="Cmsor1"/>
+        <w:jc w:val="both"/>
+      </w:pPr>
+      <w:r>
+        <w:t xml:space="preserve">Map </w:t>
+      </w:r>
+      <w:proofErr w:type="spellStart"/>
+      <w:r>
+        <w:t>struct</w:t>
+      </w:r>
+      <w:proofErr w:type="spellEnd"/>
+    </w:p>
+    <w:p>
+      <w:pPr>
+        <w:jc w:val="both"/>
+      </w:pPr>
+      <w:r>
+        <w:t xml:space="preserve">A kliensoldalról érkező (eltérő struktúrájú) entitások és az adatbázis entitások közötti mapper fájlok létrehozását a map </w:t>
+      </w:r>
+      <w:proofErr w:type="spellStart"/>
+      <w:r>
+        <w:t>struct</w:t>
+      </w:r>
+      <w:proofErr w:type="spellEnd"/>
+      <w:r>
+        <w:t xml:space="preserve"> technológia könnyíti meg. Ennek segítségével elegendő csak egy interfészt (vagy absztrakt osztályt) létrehoznunk és ha deklaráljuk a megfelelő függvényeket a map </w:t>
+      </w:r>
+      <w:proofErr w:type="spellStart"/>
+      <w:r>
+        <w:t>struct</w:t>
+      </w:r>
+      <w:proofErr w:type="spellEnd"/>
+      <w:r>
+        <w:t xml:space="preserve"> kigenerálja hozzá nekünk a függvény implementációját. Amennyiben az implementáció nem egyértelmű, akkor @Mapping annotációkkal segíthetjük a folyamatot.</w:t>
+      </w:r>
+    </w:p>
+    <w:p>
+      <w:pPr>
+        <w:pStyle w:val="Cmsor1"/>
+        <w:jc w:val="both"/>
+      </w:pPr>
+      <w:r>
+        <w:lastRenderedPageBreak/>
+        <w:t xml:space="preserve">JWT és </w:t>
+      </w:r>
+      <w:proofErr w:type="spellStart"/>
+      <w:r>
+        <w:t>refresh</w:t>
+      </w:r>
+      <w:proofErr w:type="spellEnd"/>
+      <w:r>
+        <w:t xml:space="preserve"> </w:t>
+      </w:r>
+      <w:proofErr w:type="spellStart"/>
+      <w:r>
+        <w:t>token</w:t>
+      </w:r>
+      <w:proofErr w:type="spellEnd"/>
+    </w:p>
+    <w:p>
+      <w:pPr>
+        <w:jc w:val="both"/>
+      </w:pPr>
+      <w:r>
+        <w:t xml:space="preserve">A felhasználó azonosítást követően </w:t>
+      </w:r>
+      <w:proofErr w:type="spellStart"/>
+      <w:r>
+        <w:t>jwt</w:t>
+      </w:r>
+      <w:proofErr w:type="spellEnd"/>
+      <w:r>
+        <w:t xml:space="preserve"> </w:t>
+      </w:r>
+      <w:proofErr w:type="spellStart"/>
+      <w:r>
+        <w:t>tokennel</w:t>
+      </w:r>
+      <w:proofErr w:type="spellEnd"/>
+      <w:r>
+        <w:t xml:space="preserve"> történik a hitelesítés. Amikor a kliensoldal egy hívást indít a backendnek, akkor a http hívásnak a </w:t>
+      </w:r>
+      <w:proofErr w:type="spellStart"/>
+      <w:r>
+        <w:t>bearer</w:t>
+      </w:r>
+      <w:proofErr w:type="spellEnd"/>
+      <w:r>
+        <w:t xml:space="preserve"> </w:t>
+      </w:r>
+      <w:proofErr w:type="spellStart"/>
+      <w:r>
+        <w:t>tokenének</w:t>
+      </w:r>
+      <w:proofErr w:type="spellEnd"/>
+      <w:r>
+        <w:t xml:space="preserve"> van megadva a </w:t>
+      </w:r>
+      <w:proofErr w:type="spellStart"/>
+      <w:r>
+        <w:t>jwt</w:t>
+      </w:r>
+      <w:proofErr w:type="spellEnd"/>
+      <w:r>
+        <w:t xml:space="preserve">. Ez a rendszer van még egy plusz </w:t>
+      </w:r>
+      <w:proofErr w:type="spellStart"/>
+      <w:r>
+        <w:t>tokennel</w:t>
+      </w:r>
+      <w:proofErr w:type="spellEnd"/>
+      <w:r>
+        <w:t xml:space="preserve"> biztosítva, mely az időeltelést követően lejár. Amennyiben ez a </w:t>
+      </w:r>
+      <w:proofErr w:type="spellStart"/>
+      <w:r>
+        <w:t>token</w:t>
+      </w:r>
+      <w:proofErr w:type="spellEnd"/>
+      <w:r>
+        <w:t xml:space="preserve"> le van járva, a felhasználó nem tud semmilyen hívást elvégezni. Amennyiben a </w:t>
+      </w:r>
+      <w:proofErr w:type="spellStart"/>
+      <w:r>
+        <w:t>refresz</w:t>
+      </w:r>
+      <w:proofErr w:type="spellEnd"/>
+      <w:r>
+        <w:t>/</w:t>
+      </w:r>
+      <w:proofErr w:type="spellStart"/>
+      <w:r>
+        <w:t>token</w:t>
+      </w:r>
+      <w:proofErr w:type="spellEnd"/>
+      <w:r>
+        <w:t xml:space="preserve"> meghívásra kerül, akkor a lejárati idő újraindul.</w:t>
+      </w:r>
+    </w:p>
+    <w:p>
+      <w:pPr>
+        <w:pStyle w:val="Cmsor1"/>
+        <w:jc w:val="both"/>
+      </w:pPr>
+      <w:r>
+        <w:t>Backend tesztek</w:t>
+      </w:r>
+    </w:p>
+    <w:p>
+      <w:pPr>
+        <w:pStyle w:val="Listaszerbekezds"/>
+        <w:numPr>
+          <w:ilvl w:val="0"/>
+          <w:numId w:val="10"/>
+        </w:numPr>
+        <w:jc w:val="both"/>
+      </w:pPr>
+      <w:r>
+        <w:t>Összes posztot visszadó végpont</w:t>
+      </w:r>
+    </w:p>
+    <w:p>
+      <w:pPr>
+        <w:pStyle w:val="Listaszerbekezds"/>
+        <w:numPr>
+          <w:ilvl w:val="0"/>
+          <w:numId w:val="10"/>
+        </w:numPr>
+        <w:jc w:val="both"/>
+      </w:pPr>
+      <w:r>
+        <w:t>Összes szobát visszadó végpont</w:t>
+      </w:r>
+    </w:p>
+    <w:p>
+      <w:pPr>
+        <w:pStyle w:val="Listaszerbekezds"/>
+        <w:numPr>
+          <w:ilvl w:val="0"/>
+          <w:numId w:val="10"/>
+        </w:numPr>
+        <w:jc w:val="both"/>
+      </w:pPr>
+      <w:r>
+        <w:t>Szobafoglalás időpont ellenőrzés (mindkét esetre)</w:t>
+      </w:r>
+    </w:p>
+    <w:p>
+      <w:pPr>
+        <w:pStyle w:val="Listaszerbekezds"/>
+        <w:numPr>
+          <w:ilvl w:val="0"/>
+          <w:numId w:val="10"/>
+        </w:numPr>
+        <w:jc w:val="both"/>
+      </w:pPr>
+      <w:r>
+        <w:t>Poszt létrehozása majd összes poszt lekérdezése, egyik poszt archívvé alakítása majd újból összes poszt méretének lekérdezése</w:t>
+      </w:r>
+    </w:p>
+    <w:p>
+      <w:pPr>
+        <w:pStyle w:val="Listaszerbekezds"/>
+        <w:numPr>
+          <w:ilvl w:val="0"/>
+          <w:numId w:val="10"/>
+        </w:numPr>
+        <w:jc w:val="both"/>
+      </w:pPr>
+      <w:r>
+        <w:t>Posztok lájkolása</w:t>
+      </w:r>
+    </w:p>
+    <w:p>
+      <w:r>
+        <w:br w:type="page"/>
+      </w:r>
+    </w:p>
+    <w:p>
+      <w:pPr>
+        <w:ind w:left="360"/>
+        <w:jc w:val="both"/>
+      </w:pPr>
+    </w:p>
+    <w:p>
+      <w:pPr>
+        <w:pStyle w:val="Cm"/>
+      </w:pPr>
+      <w:r>
+        <w:t>Frontend dokumentáció</w:t>
+      </w:r>
+    </w:p>
+    <w:p>
+      <w:pPr>
+        <w:jc w:val="both"/>
+      </w:pPr>
+      <w:r>
+        <w:t xml:space="preserve">Frontend megvalósításhoz </w:t>
+      </w:r>
+      <w:proofErr w:type="spellStart"/>
+      <w:r>
+        <w:t>angular</w:t>
+      </w:r>
+      <w:proofErr w:type="spellEnd"/>
+      <w:r>
+        <w:t xml:space="preserve"> </w:t>
+      </w:r>
+      <w:proofErr w:type="spellStart"/>
+      <w:r>
+        <w:t>material</w:t>
+      </w:r>
+      <w:proofErr w:type="spellEnd"/>
+      <w:r>
+        <w:t xml:space="preserve"> és </w:t>
+      </w:r>
+      <w:proofErr w:type="spellStart"/>
+      <w:r>
+        <w:t>bootstrap</w:t>
+      </w:r>
+      <w:proofErr w:type="spellEnd"/>
+      <w:r>
+        <w:t xml:space="preserve"> technológiákat használtuk fel.</w:t>
+      </w:r>
+    </w:p>
+    <w:p>
+      <w:pPr>
+        <w:pStyle w:val="Cmsor2"/>
+        <w:jc w:val="both"/>
+      </w:pPr>
+      <w:r>
+        <w:t>Webapp szolgáltatások:</w:t>
+      </w:r>
+    </w:p>
+    <w:p>
+      <w:pPr>
+        <w:pStyle w:val="Listaszerbekezds"/>
+        <w:numPr>
+          <w:ilvl w:val="0"/>
+          <w:numId w:val="11"/>
+        </w:numPr>
+        <w:jc w:val="both"/>
+      </w:pPr>
+      <w:r>
+        <w:t>Bejelentkezés</w:t>
+      </w:r>
+      <w:r>
+        <w:t xml:space="preserve"> – </w:t>
+      </w:r>
+      <w:proofErr w:type="spellStart"/>
+      <w:r>
+        <w:t>Userekenek</w:t>
+      </w:r>
+      <w:proofErr w:type="spellEnd"/>
+      <w:r>
+        <w:t>, hogy ne csak megnézni, hanem új posztokat is rögzíteni tudjanak, bejelentkezésre lesz szükségük.</w:t>
+      </w:r>
+    </w:p>
+    <w:p>
+      <w:pPr>
+        <w:pStyle w:val="Listaszerbekezds"/>
+        <w:numPr>
+          <w:ilvl w:val="0"/>
+          <w:numId w:val="11"/>
+        </w:numPr>
+        <w:jc w:val="both"/>
+      </w:pPr>
+      <w:r>
+        <w:t>Kijelentkezés</w:t>
+      </w:r>
+      <w:r>
+        <w:t xml:space="preserve"> – Bejelentkezetett </w:t>
+      </w:r>
+      <w:proofErr w:type="spellStart"/>
+      <w:r>
+        <w:t>userek</w:t>
+      </w:r>
+      <w:proofErr w:type="spellEnd"/>
+      <w:r>
+        <w:t xml:space="preserve"> ki tudjanak jelentkezni.</w:t>
+      </w:r>
+    </w:p>
+    <w:p>
+      <w:pPr>
+        <w:pStyle w:val="Listaszerbekezds"/>
+        <w:numPr>
+          <w:ilvl w:val="0"/>
+          <w:numId w:val="11"/>
+        </w:numPr>
+        <w:jc w:val="both"/>
+      </w:pPr>
+      <w:r>
+        <w:t>Bejegyzések oldalon:</w:t>
+      </w:r>
+    </w:p>
+    <w:p>
+      <w:pPr>
+        <w:pStyle w:val="Listaszerbekezds"/>
+        <w:numPr>
+          <w:ilvl w:val="1"/>
+          <w:numId w:val="11"/>
+        </w:numPr>
+        <w:jc w:val="both"/>
+      </w:pPr>
+      <w:r>
+        <w:t>Bejegyzések megtekintése</w:t>
+      </w:r>
+      <w:r>
+        <w:t xml:space="preserve"> – összes nem archív bejegyzés megtekinthető</w:t>
+      </w:r>
+    </w:p>
+    <w:p>
+      <w:pPr>
+        <w:pStyle w:val="Listaszerbekezds"/>
+        <w:numPr>
+          <w:ilvl w:val="1"/>
+          <w:numId w:val="11"/>
+        </w:numPr>
+        <w:jc w:val="both"/>
+      </w:pPr>
+      <w:r>
+        <w:t xml:space="preserve">Bejegyzéshez tartozó kommentek megtekintése – bármely kilistázott </w:t>
+      </w:r>
+    </w:p>
+    <w:p>
+      <w:pPr>
+        <w:pStyle w:val="Listaszerbekezds"/>
+        <w:numPr>
+          <w:ilvl w:val="1"/>
+          <w:numId w:val="11"/>
+        </w:numPr>
+        <w:jc w:val="both"/>
+      </w:pPr>
+      <w:r>
+        <w:t>Bejegyzéshez komment fűzés</w:t>
+      </w:r>
+      <w:r>
+        <w:t xml:space="preserve"> – bármely </w:t>
+      </w:r>
+      <w:r>
+        <w:t>listázott bejegyzéshez bejelentkezett felhasználó kommentet fűzhet.</w:t>
+      </w:r>
+    </w:p>
+    <w:p>
+      <w:pPr>
+        <w:pStyle w:val="Listaszerbekezds"/>
+        <w:numPr>
+          <w:ilvl w:val="0"/>
+          <w:numId w:val="11"/>
+        </w:numPr>
+        <w:jc w:val="both"/>
+      </w:pPr>
+      <w:r>
+        <w:t>Poszt rögzítés</w:t>
+      </w:r>
+      <w:r>
+        <w:t xml:space="preserve"> – Poszt rögzítésének lehetősége bejelentkezett felhasználóknak.</w:t>
+      </w:r>
+    </w:p>
+    <w:p>
+      <w:pPr>
+        <w:pStyle w:val="Listaszerbekezds"/>
+        <w:numPr>
+          <w:ilvl w:val="0"/>
+          <w:numId w:val="11"/>
+        </w:numPr>
+        <w:jc w:val="both"/>
+      </w:pPr>
+      <w:r>
+        <w:t>Szobafoglalás rögzítés</w:t>
+      </w:r>
+      <w:r>
+        <w:t xml:space="preserve"> – Szobafoglalás igény rögzítés, amelyből automatikus poszt fog generálódni.</w:t>
+      </w:r>
+    </w:p>
+    <w:p>
+      <w:pPr>
+        <w:pStyle w:val="Cmsor2"/>
+        <w:jc w:val="both"/>
+      </w:pPr>
+      <w:r>
+        <w:t>Kapcsolat a szerverrel</w:t>
+      </w:r>
+    </w:p>
+    <w:p>
+      <w:pPr>
+        <w:jc w:val="both"/>
+      </w:pPr>
+      <w:r>
+        <w:t>A kliensoldal a backenddel Rest API hívásokkal kommunikál. A hívások során a küldendő és fogadó adatok JSON formátumban jönnek/érkeznek.</w:t>
+      </w:r>
+    </w:p>
+    <w:p>
+      <w:pPr>
+        <w:pStyle w:val="Cmsor2"/>
+        <w:jc w:val="both"/>
+      </w:pPr>
+      <w:r>
+        <w:t>Szobafoglalás rögzítés folyamat bemutatása</w:t>
+      </w:r>
+    </w:p>
+    <w:p>
+      <w:pPr>
+        <w:pStyle w:val="Listaszerbekezds"/>
+        <w:numPr>
+          <w:ilvl w:val="0"/>
+          <w:numId w:val="12"/>
+        </w:numPr>
+        <w:jc w:val="both"/>
+      </w:pPr>
+      <w:r>
+        <w:t>A bejelentkezett felhasználó kitölti a foglaláshoz szükséges adatokat a kliensoldalon található űrlapon.</w:t>
+      </w:r>
+    </w:p>
+    <w:p>
+      <w:pPr>
+        <w:pStyle w:val="Listaszerbekezds"/>
+        <w:numPr>
+          <w:ilvl w:val="0"/>
+          <w:numId w:val="12"/>
+        </w:numPr>
+        <w:jc w:val="both"/>
+      </w:pPr>
+      <w:r>
+        <w:t xml:space="preserve">Amennyiben </w:t>
+      </w:r>
+      <w:r>
+        <w:t>az űrlap helyesen van kitöltve, az adatokat elküldi a backendnek, hogy megvizsgálja a backend, hogy abban a megadott idő intervallumban szabad az adott szoba.</w:t>
+      </w:r>
+    </w:p>
+    <w:p>
+      <w:pPr>
+        <w:pStyle w:val="Listaszerbekezds"/>
+        <w:numPr>
+          <w:ilvl w:val="0"/>
+          <w:numId w:val="12"/>
+        </w:numPr>
+        <w:jc w:val="both"/>
+      </w:pPr>
+      <w:r>
+        <w:t xml:space="preserve">Amennyiben szabad visszajelez a kliensoldalnak egy </w:t>
+      </w:r>
+      <w:proofErr w:type="spellStart"/>
+      <w:r>
+        <w:t>true-val</w:t>
+      </w:r>
+      <w:proofErr w:type="spellEnd"/>
+      <w:r>
+        <w:t xml:space="preserve">, ha nem akkor egy </w:t>
+      </w:r>
+      <w:proofErr w:type="spellStart"/>
+      <w:r>
+        <w:t>false-sal</w:t>
+      </w:r>
+      <w:proofErr w:type="spellEnd"/>
+      <w:r>
+        <w:t>.</w:t>
+      </w:r>
+    </w:p>
+    <w:p>
+      <w:pPr>
+        <w:pStyle w:val="Listaszerbekezds"/>
+        <w:numPr>
+          <w:ilvl w:val="0"/>
+          <w:numId w:val="12"/>
+        </w:numPr>
+        <w:jc w:val="both"/>
+      </w:pPr>
+      <w:r>
+        <w:t xml:space="preserve">Ha Igazat kap a backendből, akkor a frontend szintén rest </w:t>
+      </w:r>
+      <w:proofErr w:type="spellStart"/>
+      <w:r>
+        <w:t>api</w:t>
+      </w:r>
+      <w:proofErr w:type="spellEnd"/>
+      <w:r>
+        <w:t xml:space="preserve"> hívással létrehoztatja a backenddel a szobafoglalás bejegyzést.</w:t>
+      </w:r>
+    </w:p>
+    <w:p>
+      <w:pPr>
+        <w:pStyle w:val="Listaszerbekezds"/>
+        <w:numPr>
+          <w:ilvl w:val="0"/>
+          <w:numId w:val="12"/>
+        </w:numPr>
+        <w:jc w:val="both"/>
+      </w:pPr>
+      <w:r>
+        <w:t>Amennyiben elkészült a szobafoglalás bejegyzés, a megadott adatokból generálódni fog egy poszt is.</w:t>
+      </w:r>
+    </w:p>
+    <w:p>
+      <w:pPr>
+        <w:pStyle w:val="Cmsor2"/>
+        <w:jc w:val="both"/>
+      </w:pPr>
+      <w:r>
+        <w:t>Frontend teszt</w:t>
+      </w:r>
+    </w:p>
+    <w:p>
+      <w:pPr>
+        <w:jc w:val="both"/>
+      </w:pPr>
+      <w:r>
+        <w:br w:type="page"/>
+      </w:r>
+    </w:p>
+    <w:p>
+      <w:pPr>
+        <w:jc w:val="both"/>
+      </w:pPr>
+    </w:p>
+    <w:p>
+      <w:pPr>
+        <w:pStyle w:val="Cmsor1"/>
+        <w:jc w:val="both"/>
+      </w:pPr>
+      <w:r>
+        <w:t>Felhasználói dokumentáció</w:t>
+      </w:r>
+    </w:p>
+    <w:p>
+      <w:pPr>
+        <w:jc w:val="both"/>
+      </w:pPr>
+      <w:r>
+        <w:t xml:space="preserve">A </w:t>
+      </w:r>
+      <w:proofErr w:type="spellStart"/>
+      <w:r>
+        <w:t>KoliApp</w:t>
+      </w:r>
+      <w:proofErr w:type="spellEnd"/>
+      <w:r>
+        <w:t xml:space="preserve"> webalkalmazás célja, hogy megkönnyítse a kollégisták életét. Ahelyett, hogy különböző nem hivatalos fórumokon, oldalakon írjanak ki kéréseket és közérdemű információkat, lett létrehozva egy egységes felület, mely ellátja </w:t>
+      </w:r>
+      <w:r>
+        <w:t>ezeket a feladatokat.</w:t>
+      </w:r>
+    </w:p>
+    <w:p>
+      <w:pPr>
+        <w:pStyle w:val="Cmsor2"/>
+        <w:jc w:val="both"/>
+      </w:pPr>
+      <w:r>
+        <w:t>Bejelentkezés</w:t>
+      </w:r>
+    </w:p>
+    <w:p>
+      <w:pPr>
+        <w:jc w:val="center"/>
+      </w:pPr>
+      <w:r>
+        <w:rPr>
+          <w:noProof/>
+        </w:rPr>
+        <w:drawing>
+          <wp:inline distT="0" distB="0" distL="0" distR="0" wp14:anchorId="1750CC15" wp14:editId="11B1F33C">
+            <wp:extent cx="3629025" cy="3000375"/>
+            <wp:effectExtent l="0" t="0" r="9525" b="9525"/>
+            <wp:docPr id="2" name="Kép 2"/>
+            <wp:cNvGraphicFramePr>
+              <a:graphicFrameLocks xmlns:a="http://schemas.openxmlformats.org/drawingml/2006/main" noChangeAspect="1"/>
+            </wp:cNvGraphicFramePr>
+            <a:graphic xmlns:a="http://schemas.openxmlformats.org/drawingml/2006/main">
+              <a:graphicData uri="http://schemas.openxmlformats.org/drawingml/2006/picture">
+                <pic:pic xmlns:pic="http://schemas.openxmlformats.org/drawingml/2006/picture">
+                  <pic:nvPicPr>
+                    <pic:cNvPr id="1" name=""/>
+                    <pic:cNvPicPr/>
+                  </pic:nvPicPr>
+                  <pic:blipFill>
+                    <a:blip r:embed="rId9"/>
+                    <a:stretch>
+                      <a:fillRect/>
+                    </a:stretch>
+                  </pic:blipFill>
+                  <pic:spPr>
+                    <a:xfrm>
+                      <a:off x="0" y="0"/>
+                      <a:ext cx="3629025" cy="3000375"/>
+                    </a:xfrm>
+                    <a:prstGeom prst="rect">
+                      <a:avLst/>
+                    </a:prstGeom>
+                  </pic:spPr>
+                </pic:pic>
+              </a:graphicData>
+            </a:graphic>
+          </wp:inline>
+        </w:drawing>
+      </w:r>
+    </w:p>
+    <w:p>
+      <w:pPr>
+        <w:jc w:val="both"/>
+      </w:pPr>
+      <w:r>
+        <w:t>Megfelelő belépési adatok megadása után a felhasználó bejelentkezve lesz, mely azt jelenti, hogy lesz lehetősége, kommentet írni, posztot és szobafoglalást létrehozni.</w:t>
+      </w:r>
+    </w:p>
+    <w:p>
+      <w:r>
+        <w:rPr>
+          <w:noProof/>
+        </w:rPr>
+        <w:drawing>
+          <wp:inline distT="0" distB="0" distL="0" distR="0" wp14:anchorId="053BACDB" wp14:editId="5D630E4C">
+            <wp:extent cx="1895475" cy="1790700"/>
+            <wp:effectExtent l="0" t="0" r="9525" b="0"/>
+            <wp:docPr id="3" name="Kép 3"/>
+            <wp:cNvGraphicFramePr>
+              <a:graphicFrameLocks xmlns:a="http://schemas.openxmlformats.org/drawingml/2006/main" noChangeAspect="1"/>
+            </wp:cNvGraphicFramePr>
+            <a:graphic xmlns:a="http://schemas.openxmlformats.org/drawingml/2006/main">
+              <a:graphicData uri="http://schemas.openxmlformats.org/drawingml/2006/picture">
+                <pic:pic xmlns:pic="http://schemas.openxmlformats.org/drawingml/2006/picture">
+                  <pic:nvPicPr>
+                    <pic:cNvPr id="1" name=""/>
+                    <pic:cNvPicPr/>
+                  </pic:nvPicPr>
+                  <pic:blipFill>
+                    <a:blip r:embed="rId10"/>
+                    <a:stretch>
+                      <a:fillRect/>
+                    </a:stretch>
+                  </pic:blipFill>
+                  <pic:spPr>
+                    <a:xfrm>
+                      <a:off x="0" y="0"/>
+                      <a:ext cx="1895475" cy="1790700"/>
+                    </a:xfrm>
+                    <a:prstGeom prst="rect">
+                      <a:avLst/>
+                    </a:prstGeom>
+                  </pic:spPr>
+                </pic:pic>
+              </a:graphicData>
+            </a:graphic>
+          </wp:inline>
+        </w:drawing>
+      </w:r>
+    </w:p>
+    <w:p>
+      <w:pPr>
+        <w:jc w:val="both"/>
+      </w:pPr>
+      <w:r>
+        <w:t>Bejelentkezést követően lehetőség van kijelentkezni vagy jelszót módosítani.</w:t>
+      </w:r>
+    </w:p>
+    <w:p>
+      <w:pPr>
+        <w:jc w:val="both"/>
+      </w:pPr>
+      <w:r>
+        <w:t>Amennyiben nem vagyunk bejelentkezve, akkor a fent látható lenyíló ablakon a bejelentkezés és regisztrálás pontok fognak megjelenni.</w:t>
+      </w:r>
+    </w:p>
+    <w:p>
+      <w:pPr>
+        <w:pStyle w:val="Cmsor2"/>
+        <w:jc w:val="both"/>
+      </w:pPr>
+      <w:r>
+        <w:t>Posztok</w:t>
+      </w:r>
+    </w:p>
+    <w:p>
+      <w:pPr>
+        <w:jc w:val="both"/>
+      </w:pPr>
+      <w:r>
+        <w:t>Bejelentkezést követően el leszünk navigálva a posztok főoldalra.</w:t>
+      </w:r>
+    </w:p>
+    <w:p>
+      <w:pPr>
+        <w:jc w:val="both"/>
+      </w:pPr>
+      <w:r>
+        <w:t>Itt vannak kilistázva az összes poszt.</w:t>
+      </w:r>
+    </w:p>
+    <w:p>
+      <w:pPr>
+        <w:jc w:val="center"/>
+      </w:pPr>
+      <w:r>
+        <w:rPr>
+          <w:noProof/>
+        </w:rPr>
+        <w:lastRenderedPageBreak/>
+        <w:drawing>
+          <wp:inline distT="0" distB="0" distL="0" distR="0" wp14:anchorId="718E54E7" wp14:editId="04AB475D">
+            <wp:extent cx="5760720" cy="2987675"/>
+            <wp:effectExtent l="0" t="0" r="0" b="3175"/>
+            <wp:docPr id="4" name="Kép 4"/>
+            <wp:cNvGraphicFramePr>
+              <a:graphicFrameLocks xmlns:a="http://schemas.openxmlformats.org/drawingml/2006/main" noChangeAspect="1"/>
+            </wp:cNvGraphicFramePr>
+            <a:graphic xmlns:a="http://schemas.openxmlformats.org/drawingml/2006/main">
+              <a:graphicData uri="http://schemas.openxmlformats.org/drawingml/2006/picture">
+                <pic:pic xmlns:pic="http://schemas.openxmlformats.org/drawingml/2006/picture">
+                  <pic:nvPicPr>
+                    <pic:cNvPr id="1" name=""/>
+                    <pic:cNvPicPr/>
+                  </pic:nvPicPr>
+                  <pic:blipFill>
+                    <a:blip r:embed="rId11"/>
+                    <a:stretch>
+                      <a:fillRect/>
+                    </a:stretch>
+                  </pic:blipFill>
+                  <pic:spPr>
+                    <a:xfrm>
+                      <a:off x="0" y="0"/>
+                      <a:ext cx="5760720" cy="2987675"/>
+                    </a:xfrm>
+                    <a:prstGeom prst="rect">
+                      <a:avLst/>
+                    </a:prstGeom>
+                  </pic:spPr>
+                </pic:pic>
+              </a:graphicData>
+            </a:graphic>
+          </wp:inline>
+        </w:drawing>
+      </w:r>
+    </w:p>
+    <w:p>
+      <w:pPr>
+        <w:jc w:val="both"/>
+      </w:pPr>
+      <w:r>
+        <w:t>Amennyiben be vagyunk jelentkezve, akkor egy poszt lenyitást követően megnézhetjük a poszt tartalmát, illetve lehetőségünk van kommentet hagyni és lájkolni.</w:t>
+      </w:r>
+    </w:p>
+    <w:p>
+      <w:pPr>
+        <w:jc w:val="both"/>
+      </w:pPr>
+      <w:r>
+        <w:t xml:space="preserve">Amennyiben a bejelentkezett felhasználó egy </w:t>
+      </w:r>
+      <w:proofErr w:type="spellStart"/>
+      <w:r>
+        <w:t>admin</w:t>
+      </w:r>
+      <w:proofErr w:type="spellEnd"/>
+      <w:r>
+        <w:t>, akkor neki lehetősége van a posztokat törölni.</w:t>
+      </w:r>
+    </w:p>
+    <w:p>
+      <w:pPr>
+        <w:jc w:val="both"/>
+      </w:pPr>
+      <w:r>
+        <w:rPr>
+          <w:noProof/>
+        </w:rPr>
+        <w:drawing>
+          <wp:inline distT="0" distB="0" distL="0" distR="0" wp14:anchorId="2ECCCF9C" wp14:editId="569127DC">
+            <wp:extent cx="5760720" cy="1438275"/>
+            <wp:effectExtent l="0" t="0" r="0" b="9525"/>
+            <wp:docPr id="5" name="Kép 5"/>
+            <wp:cNvGraphicFramePr>
+              <a:graphicFrameLocks xmlns:a="http://schemas.openxmlformats.org/drawingml/2006/main" noChangeAspect="1"/>
+            </wp:cNvGraphicFramePr>
+            <a:graphic xmlns:a="http://schemas.openxmlformats.org/drawingml/2006/main">
+              <a:graphicData uri="http://schemas.openxmlformats.org/drawingml/2006/picture">
+                <pic:pic xmlns:pic="http://schemas.openxmlformats.org/drawingml/2006/picture">
+                  <pic:nvPicPr>
+                    <pic:cNvPr id="1" name=""/>
+                    <pic:cNvPicPr/>
+                  </pic:nvPicPr>
+                  <pic:blipFill>
+                    <a:blip r:embed="rId12"/>
+                    <a:stretch>
+                      <a:fillRect/>
+                    </a:stretch>
+                  </pic:blipFill>
+                  <pic:spPr>
+                    <a:xfrm>
+                      <a:off x="0" y="0"/>
+                      <a:ext cx="5760720" cy="1438275"/>
+                    </a:xfrm>
+                    <a:prstGeom prst="rect">
+                      <a:avLst/>
+                    </a:prstGeom>
+                  </pic:spPr>
+                </pic:pic>
+              </a:graphicData>
+            </a:graphic>
+          </wp:inline>
+        </w:drawing>
+      </w:r>
+    </w:p>
+    <w:p>
+      <w:pPr>
+        <w:pStyle w:val="Cmsor2"/>
+      </w:pPr>
+      <w:r>
+        <w:t>Poszt rögzítés</w:t>
+      </w:r>
+    </w:p>
+    <w:p>
+      <w:r>
+        <w:t>A poszt rögzítés képernyőn tudunk a főoldalra posztot rögzíteni. Fontos kritérium, hogy minden mező az űrlapon legyen kitöltve! Amennyiben mindent jól kitöltöttünk és sikeres volt a poszt rögzítés, azt a képernyő jelezni fogja számunkra, szintúgy, ha valamit elfejeltettünk kitölteni.</w:t>
+      </w:r>
+    </w:p>
+    <w:p>
+      <w:r>
+        <w:rPr>
+          <w:noProof/>
+        </w:rPr>
+        <w:drawing>
+          <wp:inline distT="0" distB="0" distL="0" distR="0" wp14:anchorId="4E87063E" wp14:editId="334EA936">
+            <wp:extent cx="5760720" cy="2133600"/>
+            <wp:effectExtent l="0" t="0" r="0" b="0"/>
+            <wp:docPr id="7" name="Kép 7"/>
+            <wp:cNvGraphicFramePr>
+              <a:graphicFrameLocks xmlns:a="http://schemas.openxmlformats.org/drawingml/2006/main" noChangeAspect="1"/>
+            </wp:cNvGraphicFramePr>
+            <a:graphic xmlns:a="http://schemas.openxmlformats.org/drawingml/2006/main">
+              <a:graphicData uri="http://schemas.openxmlformats.org/drawingml/2006/picture">
+                <pic:pic xmlns:pic="http://schemas.openxmlformats.org/drawingml/2006/picture">
+                  <pic:nvPicPr>
+                    <pic:cNvPr id="1" name=""/>
+                    <pic:cNvPicPr/>
+                  </pic:nvPicPr>
+                  <pic:blipFill>
+                    <a:blip r:embed="rId13"/>
+                    <a:stretch>
+                      <a:fillRect/>
+                    </a:stretch>
+                  </pic:blipFill>
+                  <pic:spPr>
+                    <a:xfrm>
+                      <a:off x="0" y="0"/>
+                      <a:ext cx="5760720" cy="2133600"/>
+                    </a:xfrm>
+                    <a:prstGeom prst="rect">
+                      <a:avLst/>
+                    </a:prstGeom>
+                  </pic:spPr>
+                </pic:pic>
+              </a:graphicData>
+            </a:graphic>
+          </wp:inline>
+        </w:drawing>
+      </w:r>
+    </w:p>
     <w:p/>
     <w:p>
       <w:pPr>
-        <w:pStyle w:val="Cmsor1"/>
-      </w:pPr>
-      <w:r>
-        <w:t>Egy végpont részletezése</w:t>
-      </w:r>
-    </w:p>
-    <w:p>
-      <w:r>
-        <w:t>Poszt készítésének részletezése:</w:t>
-      </w:r>
-    </w:p>
-    <w:p>
-      <w:pPr>
-        <w:pStyle w:val="Listaszerbekezds"/>
-        <w:numPr>
-          <w:ilvl w:val="0"/>
-          <w:numId w:val="9"/>
-        </w:numPr>
-      </w:pPr>
-      <w:r>
-        <w:t>Kliensoldalon az összerakott PostCreateDto entitást elküldi a backend részére.</w:t>
-      </w:r>
-    </w:p>
-    <w:p>
-      <w:pPr>
-        <w:pStyle w:val="Listaszerbekezds"/>
-        <w:numPr>
-          <w:ilvl w:val="0"/>
-          <w:numId w:val="9"/>
-        </w:numPr>
-      </w:pPr>
-      <w:r>
-        <w:t>Backend a service layeren a PostCreateDto-ból a PostMapper osztály segítségével előállítja a Post entitást.</w:t>
-      </w:r>
-    </w:p>
-    <w:p>
-      <w:pPr>
-        <w:pStyle w:val="Listaszerbekezds"/>
-        <w:numPr>
-          <w:ilvl w:val="0"/>
-          <w:numId w:val="9"/>
-        </w:numPr>
-      </w:pPr>
-      <w:r>
-        <w:t>A poszt entitás a Poszt respository segítségével kap egy egyedi azonosítót és elmenti az adatbázisba.</w:t>
-      </w:r>
-    </w:p>
-    <w:p>
-      <w:pPr>
-        <w:pStyle w:val="Listaszerbekezds"/>
-        <w:numPr>
-          <w:ilvl w:val="0"/>
-          <w:numId w:val="9"/>
-        </w:numPr>
-      </w:pPr>
-      <w:r>
-        <w:t>A létrehozott és elmentett poszt entitást visszaküldi a backend a kliensoldalnak.</w:t>
-      </w:r>
-    </w:p>
-    <w:p>
-      <w:pPr>
-        <w:pStyle w:val="Cmsor1"/>
-      </w:pPr>
-      <w:r>
-        <w:t>Map struct</w:t>
-      </w:r>
-    </w:p>
-    <w:p>
-      <w:r>
-        <w:t>A kliensoldalról érkező (eltérő struktúrájú) entitások és az adatbázis entitások közötti mapper fájlok létrehozását a map struct technológia könnyíti meg. Ennek segítségével elegendő csak egy interfészt (vagy absztrakt osztályt) létrehoznunk és ha deklaráljuk a megfelelő függvényeket a map struct kigenerálja hozzá nekünk a függvény implementációját. Amennyiben az implementáció nem egyértelmű, akkor @Mapping annotációkkal segíthetjük a folyamatot.</w:t>
-      </w:r>
-    </w:p>
-    <w:p>
-      <w:pPr>
-        <w:pStyle w:val="Cmsor1"/>
-      </w:pPr>
-      <w:r>
-        <w:t>Backend tesztek</w:t>
-      </w:r>
-    </w:p>
-    <w:p>
-      <w:pPr>
-        <w:pStyle w:val="Listaszerbekezds"/>
-        <w:numPr>
-          <w:ilvl w:val="0"/>
-          <w:numId w:val="10"/>
-        </w:numPr>
-      </w:pPr>
-      <w:r>
-        <w:t>Összes posztot visszadó végpont</w:t>
-      </w:r>
-    </w:p>
-    <w:p>
-      <w:pPr>
-        <w:pStyle w:val="Listaszerbekezds"/>
-        <w:numPr>
-          <w:ilvl w:val="0"/>
-          <w:numId w:val="10"/>
-        </w:numPr>
-      </w:pPr>
-      <w:r>
-        <w:t>Összes szobát visszadó végpont</w:t>
-      </w:r>
-    </w:p>
-    <w:p>
-      <w:pPr>
-        <w:pStyle w:val="Listaszerbekezds"/>
-        <w:numPr>
-          <w:ilvl w:val="0"/>
-          <w:numId w:val="10"/>
-        </w:numPr>
-      </w:pPr>
-      <w:r>
-        <w:t>Szobafoglalás időpont ellenőrzés (mindkét esetre)</w:t>
-      </w:r>
-    </w:p>
-    <w:p>
-      <w:pPr>
-        <w:pStyle w:val="Listaszerbekezds"/>
-        <w:numPr>
-          <w:ilvl w:val="0"/>
-          <w:numId w:val="10"/>
-        </w:numPr>
-      </w:pPr>
-      <w:r>
-        <w:t>Poszt létrehozása majd összes poszt lekérdezése, egyik poszt archívvé alakítása majd újból összes poszt méretének lekérdezése</w:t>
-      </w:r>
-    </w:p>
-    <w:p>
-      <w:pPr>
-        <w:pStyle w:val="Listaszerbekezds"/>
-        <w:numPr>
-          <w:ilvl w:val="0"/>
-          <w:numId w:val="10"/>
-        </w:numPr>
-      </w:pPr>
-      <w:r>
-        <w:t>Posztok lájkolása</w:t>
-      </w:r>
-    </w:p>
-    <w:p>
-      <w:pPr>
-        <w:pStyle w:val="Listaszerbekezds"/>
-        <w:numPr>
-          <w:ilvl w:val="0"/>
-          <w:numId w:val="10"/>
-        </w:numPr>
-      </w:pPr>
-      <w:r>
-        <w:t>Kommentelés</w:t>
-      </w:r>
-    </w:p>
+        <w:pStyle w:val="Cmsor2"/>
+      </w:pPr>
+      <w:r>
+        <w:lastRenderedPageBreak/>
+        <w:t>Szoba foglalás rögzítés</w:t>
+      </w:r>
+    </w:p>
+    <w:p>
+      <w:pPr>
+        <w:jc w:val="both"/>
+      </w:pPr>
+      <w:r>
+        <w:t xml:space="preserve">A poszt </w:t>
+      </w:r>
+      <w:r>
+        <w:t>létrehozásához</w:t>
+      </w:r>
+      <w:r>
+        <w:t xml:space="preserve"> hasonlóan lehetőség van szobafoglalást is </w:t>
+      </w:r>
+      <w:r>
+        <w:t>rögzíteni. Itt is fontos, hogy minden mező megfelelően ki legyen töltve! További kritérium, hogy szobafoglalás csak akkor jöhet létre, ha az adatbázisban a kijelölt napra a kijelölt szoba nem lehet szerepelhet olyan időintervallummal, amely belecsúszna a rögzíteni kívántba.</w:t>
+      </w:r>
+    </w:p>
+    <w:p>
+      <w:pPr>
+        <w:jc w:val="both"/>
+      </w:pPr>
+      <w:r>
+        <w:rPr>
+          <w:noProof/>
+        </w:rPr>
+        <w:drawing>
+          <wp:inline distT="0" distB="0" distL="0" distR="0" wp14:anchorId="707D61B2" wp14:editId="5AC9E268">
+            <wp:extent cx="5760720" cy="1652905"/>
+            <wp:effectExtent l="0" t="0" r="0" b="4445"/>
+            <wp:docPr id="8" name="Kép 8"/>
+            <wp:cNvGraphicFramePr>
+              <a:graphicFrameLocks xmlns:a="http://schemas.openxmlformats.org/drawingml/2006/main" noChangeAspect="1"/>
+            </wp:cNvGraphicFramePr>
+            <a:graphic xmlns:a="http://schemas.openxmlformats.org/drawingml/2006/main">
+              <a:graphicData uri="http://schemas.openxmlformats.org/drawingml/2006/picture">
+                <pic:pic xmlns:pic="http://schemas.openxmlformats.org/drawingml/2006/picture">
+                  <pic:nvPicPr>
+                    <pic:cNvPr id="1" name=""/>
+                    <pic:cNvPicPr/>
+                  </pic:nvPicPr>
+                  <pic:blipFill>
+                    <a:blip r:embed="rId14"/>
+                    <a:stretch>
+                      <a:fillRect/>
+                    </a:stretch>
+                  </pic:blipFill>
+                  <pic:spPr>
+                    <a:xfrm>
+                      <a:off x="0" y="0"/>
+                      <a:ext cx="5760720" cy="1652905"/>
+                    </a:xfrm>
+                    <a:prstGeom prst="rect">
+                      <a:avLst/>
+                    </a:prstGeom>
+                  </pic:spPr>
+                </pic:pic>
+              </a:graphicData>
+            </a:graphic>
+          </wp:inline>
+        </w:drawing>
+      </w:r>
+    </w:p>
+    <w:p>
+      <w:pPr>
+        <w:pStyle w:val="Cmsor2"/>
+      </w:pPr>
+      <w:r>
+        <w:t>Regisztráció és jelszó módosítás</w:t>
+      </w:r>
+    </w:p>
+    <w:p>
+      <w:pPr>
+        <w:jc w:val="center"/>
+      </w:pPr>
+      <w:r>
+        <w:rPr>
+          <w:noProof/>
+        </w:rPr>
+        <w:drawing>
+          <wp:inline distT="0" distB="0" distL="0" distR="0" wp14:anchorId="25AC91F1" wp14:editId="68678DD6">
+            <wp:extent cx="2914650" cy="3314700"/>
+            <wp:effectExtent l="0" t="0" r="0" b="0"/>
+            <wp:docPr id="9" name="Kép 9"/>
+            <wp:cNvGraphicFramePr>
+              <a:graphicFrameLocks xmlns:a="http://schemas.openxmlformats.org/drawingml/2006/main" noChangeAspect="1"/>
+            </wp:cNvGraphicFramePr>
+            <a:graphic xmlns:a="http://schemas.openxmlformats.org/drawingml/2006/main">
+              <a:graphicData uri="http://schemas.openxmlformats.org/drawingml/2006/picture">
+                <pic:pic xmlns:pic="http://schemas.openxmlformats.org/drawingml/2006/picture">
+                  <pic:nvPicPr>
+                    <pic:cNvPr id="1" name=""/>
+                    <pic:cNvPicPr/>
+                  </pic:nvPicPr>
+                  <pic:blipFill>
+                    <a:blip r:embed="rId15"/>
+                    <a:stretch>
+                      <a:fillRect/>
+                    </a:stretch>
+                  </pic:blipFill>
+                  <pic:spPr>
+                    <a:xfrm>
+                      <a:off x="0" y="0"/>
+                      <a:ext cx="2914650" cy="3314700"/>
+                    </a:xfrm>
+                    <a:prstGeom prst="rect">
+                      <a:avLst/>
+                    </a:prstGeom>
+                  </pic:spPr>
+                </pic:pic>
+              </a:graphicData>
+            </a:graphic>
+          </wp:inline>
+        </w:drawing>
+      </w:r>
+    </w:p>
+    <w:p>
+      <w:pPr>
+        <w:jc w:val="both"/>
+      </w:pPr>
+      <w:r>
+        <w:t>Regisztráció és jelszó módosításnál hasonlóan, ha minden mezőt megfelelően kitöltöttünk, akkor a kért módosítás/fiók létrehozás véghez fog menni.</w:t>
+      </w:r>
+    </w:p>
+    <w:p/>
+    <w:p/>
     <w:sectPr>
-      <w:headerReference w:type="default" r:id="rId8"/>
+      <w:headerReference w:type="default" r:id="rId16"/>
       <w:pgSz w:w="11906" w:h="16838"/>
       <w:pgMar w:top="1417" w:right="1417" w:bottom="1417" w:left="1417" w:header="708" w:footer="708" w:gutter="0"/>
       <w:cols w:space="708"/>
@@ -1352,6 +2717,92 @@
     </w:lvl>
   </w:abstractNum>
   <w:abstractNum w:abstractNumId="2" w15:restartNumberingAfterBreak="0">
+    <w:nsid w:val="1DCE26EF"/>
+    <w:multiLevelType w:val="hybridMultilevel"/>
+    <w:tmpl w:val="9418EB12"/>
+    <w:lvl w:ilvl="0" w:tplc="040E000F">
+      <w:start w:val="1"/>
+      <w:numFmt w:val="decimal"/>
+      <w:lvlText w:val="%1."/>
+      <w:lvlJc w:val="left"/>
+      <w:pPr>
+        <w:ind w:left="720" w:hanging="360"/>
+      </w:pPr>
+    </w:lvl>
+    <w:lvl w:ilvl="1" w:tplc="040E0019" w:tentative="1">
+      <w:start w:val="1"/>
+      <w:numFmt w:val="lowerLetter"/>
+      <w:lvlText w:val="%2."/>
+      <w:lvlJc w:val="left"/>
+      <w:pPr>
+        <w:ind w:left="1440" w:hanging="360"/>
+      </w:pPr>
+    </w:lvl>
+    <w:lvl w:ilvl="2" w:tplc="040E001B" w:tentative="1">
+      <w:start w:val="1"/>
+      <w:numFmt w:val="lowerRoman"/>
+      <w:lvlText w:val="%3."/>
+      <w:lvlJc w:val="right"/>
+      <w:pPr>
+        <w:ind w:left="2160" w:hanging="180"/>
+      </w:pPr>
+    </w:lvl>
+    <w:lvl w:ilvl="3" w:tplc="040E000F" w:tentative="1">
+      <w:start w:val="1"/>
+      <w:numFmt w:val="decimal"/>
+      <w:lvlText w:val="%4."/>
+      <w:lvlJc w:val="left"/>
+      <w:pPr>
+        <w:ind w:left="2880" w:hanging="360"/>
+      </w:pPr>
+    </w:lvl>
+    <w:lvl w:ilvl="4" w:tplc="040E0019" w:tentative="1">
+      <w:start w:val="1"/>
+      <w:numFmt w:val="lowerLetter"/>
+      <w:lvlText w:val="%5."/>
+      <w:lvlJc w:val="left"/>
+      <w:pPr>
+        <w:ind w:left="3600" w:hanging="360"/>
+      </w:pPr>
+    </w:lvl>
+    <w:lvl w:ilvl="5" w:tplc="040E001B" w:tentative="1">
+      <w:start w:val="1"/>
+      <w:numFmt w:val="lowerRoman"/>
+      <w:lvlText w:val="%6."/>
+      <w:lvlJc w:val="right"/>
+      <w:pPr>
+        <w:ind w:left="4320" w:hanging="180"/>
+      </w:pPr>
+    </w:lvl>
+    <w:lvl w:ilvl="6" w:tplc="040E000F" w:tentative="1">
+      <w:start w:val="1"/>
+      <w:numFmt w:val="decimal"/>
+      <w:lvlText w:val="%7."/>
+      <w:lvlJc w:val="left"/>
+      <w:pPr>
+        <w:ind w:left="5040" w:hanging="360"/>
+      </w:pPr>
+    </w:lvl>
+    <w:lvl w:ilvl="7" w:tplc="040E0019" w:tentative="1">
+      <w:start w:val="1"/>
+      <w:numFmt w:val="lowerLetter"/>
+      <w:lvlText w:val="%8."/>
+      <w:lvlJc w:val="left"/>
+      <w:pPr>
+        <w:ind w:left="5760" w:hanging="360"/>
+      </w:pPr>
+    </w:lvl>
+    <w:lvl w:ilvl="8" w:tplc="040E001B" w:tentative="1">
+      <w:start w:val="1"/>
+      <w:numFmt w:val="lowerRoman"/>
+      <w:lvlText w:val="%9."/>
+      <w:lvlJc w:val="right"/>
+      <w:pPr>
+        <w:ind w:left="6480" w:hanging="180"/>
+      </w:pPr>
+    </w:lvl>
+  </w:abstractNum>
+  <w:abstractNum w:abstractNumId="3" w15:restartNumberingAfterBreak="0">
     <w:nsid w:val="2FBB49DF"/>
     <w:multiLevelType w:val="hybridMultilevel"/>
     <w:tmpl w:val="52143044"/>
@@ -1437,7 +2888,7 @@
       </w:pPr>
     </w:lvl>
   </w:abstractNum>
-  <w:abstractNum w:abstractNumId="3" w15:restartNumberingAfterBreak="0">
+  <w:abstractNum w:abstractNumId="4" w15:restartNumberingAfterBreak="0">
     <w:nsid w:val="31622A8D"/>
     <w:multiLevelType w:val="hybridMultilevel"/>
     <w:tmpl w:val="5686E6D0"/>
@@ -1550,7 +3001,7 @@
       </w:rPr>
     </w:lvl>
   </w:abstractNum>
-  <w:abstractNum w:abstractNumId="4" w15:restartNumberingAfterBreak="0">
+  <w:abstractNum w:abstractNumId="5" w15:restartNumberingAfterBreak="0">
     <w:nsid w:val="321878DB"/>
     <w:multiLevelType w:val="hybridMultilevel"/>
     <w:tmpl w:val="6CA0B51C"/>
@@ -1663,7 +3114,7 @@
       </w:rPr>
     </w:lvl>
   </w:abstractNum>
-  <w:abstractNum w:abstractNumId="5" w15:restartNumberingAfterBreak="0">
+  <w:abstractNum w:abstractNumId="6" w15:restartNumberingAfterBreak="0">
     <w:nsid w:val="39965E79"/>
     <w:multiLevelType w:val="hybridMultilevel"/>
     <w:tmpl w:val="320C41E8"/>
@@ -1776,7 +3227,7 @@
       </w:rPr>
     </w:lvl>
   </w:abstractNum>
-  <w:abstractNum w:abstractNumId="6" w15:restartNumberingAfterBreak="0">
+  <w:abstractNum w:abstractNumId="7" w15:restartNumberingAfterBreak="0">
     <w:nsid w:val="56D147B0"/>
     <w:multiLevelType w:val="hybridMultilevel"/>
     <w:tmpl w:val="C2ACEEC8"/>
@@ -1889,7 +3340,7 @@
       </w:rPr>
     </w:lvl>
   </w:abstractNum>
-  <w:abstractNum w:abstractNumId="7" w15:restartNumberingAfterBreak="0">
+  <w:abstractNum w:abstractNumId="8" w15:restartNumberingAfterBreak="0">
     <w:nsid w:val="647535C6"/>
     <w:multiLevelType w:val="hybridMultilevel"/>
     <w:tmpl w:val="3AA0743E"/>
@@ -2002,7 +3453,93 @@
       </w:rPr>
     </w:lvl>
   </w:abstractNum>
-  <w:abstractNum w:abstractNumId="8" w15:restartNumberingAfterBreak="0">
+  <w:abstractNum w:abstractNumId="9" w15:restartNumberingAfterBreak="0">
+    <w:nsid w:val="6AD00969"/>
+    <w:multiLevelType w:val="hybridMultilevel"/>
+    <w:tmpl w:val="470E34DC"/>
+    <w:lvl w:ilvl="0" w:tplc="040E000F">
+      <w:start w:val="1"/>
+      <w:numFmt w:val="decimal"/>
+      <w:lvlText w:val="%1."/>
+      <w:lvlJc w:val="left"/>
+      <w:pPr>
+        <w:ind w:left="720" w:hanging="360"/>
+      </w:pPr>
+    </w:lvl>
+    <w:lvl w:ilvl="1" w:tplc="040E0019">
+      <w:start w:val="1"/>
+      <w:numFmt w:val="lowerLetter"/>
+      <w:lvlText w:val="%2."/>
+      <w:lvlJc w:val="left"/>
+      <w:pPr>
+        <w:ind w:left="1440" w:hanging="360"/>
+      </w:pPr>
+    </w:lvl>
+    <w:lvl w:ilvl="2" w:tplc="040E001B" w:tentative="1">
+      <w:start w:val="1"/>
+      <w:numFmt w:val="lowerRoman"/>
+      <w:lvlText w:val="%3."/>
+      <w:lvlJc w:val="right"/>
+      <w:pPr>
+        <w:ind w:left="2160" w:hanging="180"/>
+      </w:pPr>
+    </w:lvl>
+    <w:lvl w:ilvl="3" w:tplc="040E000F" w:tentative="1">
+      <w:start w:val="1"/>
+      <w:numFmt w:val="decimal"/>
+      <w:lvlText w:val="%4."/>
+      <w:lvlJc w:val="left"/>
+      <w:pPr>
+        <w:ind w:left="2880" w:hanging="360"/>
+      </w:pPr>
+    </w:lvl>
+    <w:lvl w:ilvl="4" w:tplc="040E0019" w:tentative="1">
+      <w:start w:val="1"/>
+      <w:numFmt w:val="lowerLetter"/>
+      <w:lvlText w:val="%5."/>
+      <w:lvlJc w:val="left"/>
+      <w:pPr>
+        <w:ind w:left="3600" w:hanging="360"/>
+      </w:pPr>
+    </w:lvl>
+    <w:lvl w:ilvl="5" w:tplc="040E001B" w:tentative="1">
+      <w:start w:val="1"/>
+      <w:numFmt w:val="lowerRoman"/>
+      <w:lvlText w:val="%6."/>
+      <w:lvlJc w:val="right"/>
+      <w:pPr>
+        <w:ind w:left="4320" w:hanging="180"/>
+      </w:pPr>
+    </w:lvl>
+    <w:lvl w:ilvl="6" w:tplc="040E000F" w:tentative="1">
+      <w:start w:val="1"/>
+      <w:numFmt w:val="decimal"/>
+      <w:lvlText w:val="%7."/>
+      <w:lvlJc w:val="left"/>
+      <w:pPr>
+        <w:ind w:left="5040" w:hanging="360"/>
+      </w:pPr>
+    </w:lvl>
+    <w:lvl w:ilvl="7" w:tplc="040E0019" w:tentative="1">
+      <w:start w:val="1"/>
+      <w:numFmt w:val="lowerLetter"/>
+      <w:lvlText w:val="%8."/>
+      <w:lvlJc w:val="left"/>
+      <w:pPr>
+        <w:ind w:left="5760" w:hanging="360"/>
+      </w:pPr>
+    </w:lvl>
+    <w:lvl w:ilvl="8" w:tplc="040E001B" w:tentative="1">
+      <w:start w:val="1"/>
+      <w:numFmt w:val="lowerRoman"/>
+      <w:lvlText w:val="%9."/>
+      <w:lvlJc w:val="right"/>
+      <w:pPr>
+        <w:ind w:left="6480" w:hanging="180"/>
+      </w:pPr>
+    </w:lvl>
+  </w:abstractNum>
+  <w:abstractNum w:abstractNumId="10" w15:restartNumberingAfterBreak="0">
     <w:nsid w:val="72FB6566"/>
     <w:multiLevelType w:val="hybridMultilevel"/>
     <w:tmpl w:val="A2040BBE"/>
@@ -2115,7 +3652,7 @@
       </w:rPr>
     </w:lvl>
   </w:abstractNum>
-  <w:abstractNum w:abstractNumId="9" w15:restartNumberingAfterBreak="0">
+  <w:abstractNum w:abstractNumId="11" w15:restartNumberingAfterBreak="0">
     <w:nsid w:val="794A4EB7"/>
     <w:multiLevelType w:val="hybridMultilevel"/>
     <w:tmpl w:val="786AF968"/>
@@ -2229,33 +3766,39 @@
     </w:lvl>
   </w:abstractNum>
   <w:num w:numId="1">
+    <w:abstractNumId w:val="7"/>
+  </w:num>
+  <w:num w:numId="2">
     <w:abstractNumId w:val="6"/>
   </w:num>
-  <w:num w:numId="2">
+  <w:num w:numId="3">
     <w:abstractNumId w:val="5"/>
-  </w:num>
-  <w:num w:numId="3">
-    <w:abstractNumId w:val="4"/>
   </w:num>
   <w:num w:numId="4">
     <w:abstractNumId w:val="0"/>
   </w:num>
   <w:num w:numId="5">
+    <w:abstractNumId w:val="10"/>
+  </w:num>
+  <w:num w:numId="6">
+    <w:abstractNumId w:val="11"/>
+  </w:num>
+  <w:num w:numId="7">
     <w:abstractNumId w:val="8"/>
   </w:num>
-  <w:num w:numId="6">
-    <w:abstractNumId w:val="9"/>
-  </w:num>
-  <w:num w:numId="7">
-    <w:abstractNumId w:val="7"/>
-  </w:num>
   <w:num w:numId="8">
-    <w:abstractNumId w:val="3"/>
+    <w:abstractNumId w:val="4"/>
   </w:num>
   <w:num w:numId="9">
     <w:abstractNumId w:val="1"/>
   </w:num>
   <w:num w:numId="10">
+    <w:abstractNumId w:val="3"/>
+  </w:num>
+  <w:num w:numId="11">
+    <w:abstractNumId w:val="9"/>
+  </w:num>
+  <w:num w:numId="12">
     <w:abstractNumId w:val="2"/>
   </w:num>
 </w:numbering>
@@ -2667,11 +4210,12 @@
     <w:link w:val="Cmsor1Char"/>
     <w:uiPriority w:val="9"/>
     <w:qFormat/>
-    <w:rsid w:val="00ED5F3A"/>
+    <w:rsid w:val="00DD4836"/>
     <w:pPr>
       <w:keepNext/>
       <w:keepLines/>
-      <w:spacing w:before="240" w:after="0"/>
+      <w:spacing w:before="480" w:after="480"/>
+      <w:jc w:val="center"/>
       <w:outlineLvl w:val="0"/>
     </w:pPr>
     <w:rPr>
@@ -2737,10 +4281,11 @@
     <w:link w:val="CmChar"/>
     <w:uiPriority w:val="10"/>
     <w:qFormat/>
-    <w:rsid w:val="00ED5F3A"/>
+    <w:rsid w:val="00DD4836"/>
     <w:pPr>
       <w:spacing w:after="0" w:line="240" w:lineRule="auto"/>
       <w:contextualSpacing/>
+      <w:jc w:val="center"/>
     </w:pPr>
     <w:rPr>
       <w:rFonts w:asciiTheme="majorHAnsi" w:eastAsiaTheme="majorEastAsia" w:hAnsiTheme="majorHAnsi" w:cstheme="majorBidi"/>
@@ -2755,7 +4300,7 @@
     <w:basedOn w:val="Bekezdsalapbettpusa"/>
     <w:link w:val="Cm"/>
     <w:uiPriority w:val="10"/>
-    <w:rsid w:val="00ED5F3A"/>
+    <w:rsid w:val="00DD4836"/>
     <w:rPr>
       <w:rFonts w:asciiTheme="majorHAnsi" w:eastAsiaTheme="majorEastAsia" w:hAnsiTheme="majorHAnsi" w:cstheme="majorBidi"/>
       <w:spacing w:val="-10"/>
@@ -2813,7 +4358,7 @@
     <w:basedOn w:val="Bekezdsalapbettpusa"/>
     <w:link w:val="Cmsor1"/>
     <w:uiPriority w:val="9"/>
-    <w:rsid w:val="00ED5F3A"/>
+    <w:rsid w:val="00DD4836"/>
     <w:rPr>
       <w:rFonts w:asciiTheme="majorHAnsi" w:eastAsiaTheme="majorEastAsia" w:hAnsiTheme="majorHAnsi" w:cstheme="majorBidi"/>
       <w:color w:val="2F5496" w:themeColor="accent1" w:themeShade="BF"/>
@@ -3141,4 +4686,16 @@
     </a:ext>
   </a:extLst>
 </a:theme>
+</file>
+
+<file path=customXml/item1.xml><?xml version="1.0" encoding="utf-8"?>
+<b:Sources xmlns:b="http://schemas.openxmlformats.org/officeDocument/2006/bibliography" xmlns="http://schemas.openxmlformats.org/officeDocument/2006/bibliography" SelectedStyle="\APASixthEditionOfficeOnline.xsl" StyleName="APA" Version="6"/>
+</file>
+
+<file path=customXml/itemProps1.xml><?xml version="1.0" encoding="utf-8"?>
+<ds:datastoreItem xmlns:ds="http://schemas.openxmlformats.org/officeDocument/2006/customXml" ds:itemID="{1C328C50-1A8A-4604-9DD3-E173ABFF5920}">
+  <ds:schemaRefs>
+    <ds:schemaRef ds:uri="http://schemas.openxmlformats.org/officeDocument/2006/bibliography"/>
+  </ds:schemaRefs>
+</ds:datastoreItem>
 </file>
</xml_diff>